<commit_message>
Ubah Skema Relasi dan Basis Data
</commit_message>
<xml_diff>
--- a/SKPL DAN DPPL/DPPL SISTEM INFORMASI HOTEL.docx
+++ b/SKPL DAN DPPL/DPPL SISTEM INFORMASI HOTEL.docx
@@ -25,7 +25,7 @@
         <mc:AlternateContent>
           <mc:Choice Requires="wps">
             <w:drawing>
-              <wp:inline distT="0" distB="0" distL="0" distR="0">
+              <wp:inline distT="0" distB="0" distL="0" distR="0" wp14:anchorId="0E2EE937" wp14:editId="38B588F8">
                 <wp:extent cx="1609725" cy="266700"/>
                 <wp:effectExtent l="0" t="0" r="0" b="0"/>
                 <wp:docPr id="1" name="Rectangle 1"/>
@@ -3280,6 +3280,13 @@
     </w:p>
     <w:sdt>
       <w:sdtPr>
+        <w:rPr>
+          <w:rFonts w:ascii="Times New Roman" w:eastAsia="Times New Roman" w:hAnsi="Times New Roman" w:cs="Times New Roman"/>
+          <w:color w:val="auto"/>
+          <w:sz w:val="20"/>
+          <w:szCs w:val="20"/>
+          <w:lang w:val="en-GB"/>
+        </w:rPr>
         <w:id w:val="-1490008809"/>
         <w:docPartObj>
           <w:docPartGallery w:val="Table of Contents"/>
@@ -3288,14 +3295,11 @@
       </w:sdtPr>
       <w:sdtEndPr>
         <w:rPr>
-          <w:rFonts w:ascii="Times New Roman" w:eastAsia="Times New Roman" w:hAnsi="Times New Roman" w:cs="Times New Roman"/>
           <w:b/>
           <w:bCs/>
           <w:noProof/>
-          <w:color w:val="auto"/>
-          <w:sz w:val="22"/>
-          <w:szCs w:val="22"/>
-          <w:lang w:val="en-GB"/>
+          <w:sz w:val="22"/>
+          <w:szCs w:val="22"/>
         </w:rPr>
       </w:sdtEndPr>
       <w:sdtContent>
@@ -6014,126 +6018,73 @@
         </w:rPr>
         <w:fldChar w:fldCharType="separate"/>
       </w:r>
-      <w:bookmarkStart w:id="5" w:name="_GoBack"/>
-      <w:r>
-        <w:rPr>
-          <w:rStyle w:val="Hyperlink"/>
-          <w:noProof/>
-          <w:sz w:val="22"/>
-        </w:rPr>
-        <w:fldChar w:fldCharType="begin"/>
-      </w:r>
-      <w:r>
-        <w:rPr>
-          <w:rStyle w:val="Hyperlink"/>
-          <w:noProof/>
-          <w:sz w:val="22"/>
-        </w:rPr>
-        <w:instrText xml:space="preserve"> </w:instrText>
-      </w:r>
-      <w:r>
-        <w:rPr>
-          <w:noProof/>
-          <w:sz w:val="22"/>
-        </w:rPr>
-        <w:instrText>HYPERLINK \l "_Toc7631227"</w:instrText>
-      </w:r>
-      <w:r>
-        <w:rPr>
-          <w:rStyle w:val="Hyperlink"/>
-          <w:noProof/>
-          <w:sz w:val="22"/>
-        </w:rPr>
-        <w:instrText xml:space="preserve"> </w:instrText>
-      </w:r>
-      <w:r>
-        <w:rPr>
-          <w:rStyle w:val="Hyperlink"/>
-          <w:noProof/>
-          <w:sz w:val="22"/>
-        </w:rPr>
-      </w:r>
-      <w:r>
-        <w:rPr>
-          <w:rStyle w:val="Hyperlink"/>
-          <w:noProof/>
-          <w:sz w:val="22"/>
-        </w:rPr>
-        <w:fldChar w:fldCharType="separate"/>
-      </w:r>
-      <w:r>
-        <w:rPr>
-          <w:rStyle w:val="Hyperlink"/>
-          <w:rFonts w:eastAsia="Calibri"/>
-          <w:noProof/>
-          <w:sz w:val="22"/>
-          <w:lang w:val="en-ID"/>
-        </w:rPr>
-        <w:t>Gambar 1. Structure Chart</w:t>
-      </w:r>
-      <w:r>
-        <w:rPr>
-          <w:noProof/>
-          <w:webHidden/>
-          <w:sz w:val="22"/>
-        </w:rPr>
-        <w:tab/>
-      </w:r>
-      <w:r>
-        <w:rPr>
-          <w:noProof/>
-          <w:webHidden/>
-          <w:sz w:val="22"/>
-        </w:rPr>
-        <w:fldChar w:fldCharType="begin"/>
-      </w:r>
-      <w:r>
-        <w:rPr>
-          <w:noProof/>
-          <w:webHidden/>
-          <w:sz w:val="22"/>
-        </w:rPr>
-        <w:instrText xml:space="preserve"> PAGEREF _Toc7631227 \h </w:instrText>
-      </w:r>
-      <w:r>
-        <w:rPr>
-          <w:noProof/>
-          <w:webHidden/>
-          <w:sz w:val="22"/>
-        </w:rPr>
-      </w:r>
-      <w:r>
-        <w:rPr>
-          <w:noProof/>
-          <w:webHidden/>
-          <w:sz w:val="22"/>
-        </w:rPr>
-        <w:fldChar w:fldCharType="separate"/>
-      </w:r>
-      <w:r>
-        <w:rPr>
-          <w:noProof/>
-          <w:webHidden/>
-          <w:sz w:val="22"/>
-        </w:rPr>
-        <w:t>8</w:t>
-      </w:r>
-      <w:r>
-        <w:rPr>
-          <w:noProof/>
-          <w:webHidden/>
-          <w:sz w:val="22"/>
-        </w:rPr>
-        <w:fldChar w:fldCharType="end"/>
-      </w:r>
-      <w:r>
-        <w:rPr>
-          <w:rStyle w:val="Hyperlink"/>
-          <w:noProof/>
-          <w:sz w:val="22"/>
-        </w:rPr>
-        <w:fldChar w:fldCharType="end"/>
-      </w:r>
+      <w:hyperlink w:anchor="_Toc7631227" w:history="1">
+        <w:r>
+          <w:rPr>
+            <w:rStyle w:val="Hyperlink"/>
+            <w:rFonts w:eastAsia="Calibri"/>
+            <w:noProof/>
+            <w:sz w:val="22"/>
+            <w:lang w:val="en-ID"/>
+          </w:rPr>
+          <w:t>Gambar 1. Structure Chart</w:t>
+        </w:r>
+        <w:r>
+          <w:rPr>
+            <w:noProof/>
+            <w:webHidden/>
+            <w:sz w:val="22"/>
+          </w:rPr>
+          <w:tab/>
+        </w:r>
+        <w:r>
+          <w:rPr>
+            <w:noProof/>
+            <w:webHidden/>
+            <w:sz w:val="22"/>
+          </w:rPr>
+          <w:fldChar w:fldCharType="begin"/>
+        </w:r>
+        <w:r>
+          <w:rPr>
+            <w:noProof/>
+            <w:webHidden/>
+            <w:sz w:val="22"/>
+          </w:rPr>
+          <w:instrText xml:space="preserve"> PAGEREF _Toc7631227 \h </w:instrText>
+        </w:r>
+        <w:r>
+          <w:rPr>
+            <w:noProof/>
+            <w:webHidden/>
+            <w:sz w:val="22"/>
+          </w:rPr>
+        </w:r>
+        <w:r>
+          <w:rPr>
+            <w:noProof/>
+            <w:webHidden/>
+            <w:sz w:val="22"/>
+          </w:rPr>
+          <w:fldChar w:fldCharType="separate"/>
+        </w:r>
+        <w:r>
+          <w:rPr>
+            <w:noProof/>
+            <w:webHidden/>
+            <w:sz w:val="22"/>
+          </w:rPr>
+          <w:t>8</w:t>
+        </w:r>
+        <w:r>
+          <w:rPr>
+            <w:noProof/>
+            <w:webHidden/>
+            <w:sz w:val="22"/>
+          </w:rPr>
+          <w:fldChar w:fldCharType="end"/>
+        </w:r>
+      </w:hyperlink>
     </w:p>
     <w:p>
       <w:pPr>
@@ -6954,7 +6905,6 @@
         </w:r>
       </w:hyperlink>
     </w:p>
-    <w:bookmarkEnd w:id="5"/>
     <w:p>
       <w:pPr>
         <w:rPr>
@@ -6996,8 +6946,8 @@
           <w:lang w:val="en-ID"/>
         </w:rPr>
       </w:pPr>
-      <w:bookmarkStart w:id="6" w:name="_Toc6800689"/>
-      <w:bookmarkStart w:id="7" w:name="_Toc7630578"/>
+      <w:bookmarkStart w:id="5" w:name="_Toc6800689"/>
+      <w:bookmarkStart w:id="6" w:name="_Toc7630578"/>
       <w:r>
         <w:rPr>
           <w:rFonts w:ascii="Times New Roman" w:eastAsia="Calibri" w:hAnsi="Times New Roman" w:cs="Times New Roman"/>
@@ -7017,8 +6967,8 @@
         </w:rPr>
         <w:t>Tabel</w:t>
       </w:r>
+      <w:bookmarkEnd w:id="5"/>
       <w:bookmarkEnd w:id="6"/>
-      <w:bookmarkEnd w:id="7"/>
       <w:proofErr w:type="spellEnd"/>
     </w:p>
     <w:p>
@@ -7680,8 +7630,8 @@
           <w:lang w:val="en-ID"/>
         </w:rPr>
       </w:pPr>
-      <w:bookmarkStart w:id="8" w:name="_Toc6800690"/>
-      <w:bookmarkStart w:id="9" w:name="_Toc7630579"/>
+      <w:bookmarkStart w:id="7" w:name="_Toc6800690"/>
+      <w:bookmarkStart w:id="8" w:name="_Toc7630579"/>
       <w:r>
         <w:rPr>
           <w:rFonts w:ascii="Times New Roman" w:eastAsia="Calibri" w:hAnsi="Times New Roman" w:cs="Times New Roman"/>
@@ -7691,8 +7641,8 @@
         </w:rPr>
         <w:t>Daftar Lampiran</w:t>
       </w:r>
+      <w:bookmarkEnd w:id="7"/>
       <w:bookmarkEnd w:id="8"/>
-      <w:bookmarkEnd w:id="9"/>
     </w:p>
     <w:p>
       <w:pPr>
@@ -7927,8 +7877,8 @@
           <w:lang w:val="en-ID"/>
         </w:rPr>
       </w:pPr>
-      <w:bookmarkStart w:id="10" w:name="_Toc6800691"/>
-      <w:bookmarkStart w:id="11" w:name="_Toc7630580"/>
+      <w:bookmarkStart w:id="9" w:name="_Toc6800691"/>
+      <w:bookmarkStart w:id="10" w:name="_Toc7630580"/>
       <w:r>
         <w:rPr>
           <w:rFonts w:ascii="Times New Roman" w:eastAsia="Calibri" w:hAnsi="Times New Roman" w:cs="Times New Roman"/>
@@ -7936,8 +7886,8 @@
         </w:rPr>
         <w:t>PENDAHULUAN</w:t>
       </w:r>
+      <w:bookmarkEnd w:id="9"/>
       <w:bookmarkEnd w:id="10"/>
-      <w:bookmarkEnd w:id="11"/>
     </w:p>
     <w:p>
       <w:pPr>
@@ -7955,8 +7905,8 @@
           <w:lang w:val="en-ID"/>
         </w:rPr>
       </w:pPr>
-      <w:bookmarkStart w:id="12" w:name="_Toc6800692"/>
-      <w:bookmarkStart w:id="13" w:name="_Toc7630581"/>
+      <w:bookmarkStart w:id="11" w:name="_Toc6800692"/>
+      <w:bookmarkStart w:id="12" w:name="_Toc7630581"/>
       <w:proofErr w:type="spellStart"/>
       <w:r>
         <w:rPr>
@@ -8012,8 +7962,8 @@
         </w:rPr>
         <w:t>Dokumen</w:t>
       </w:r>
+      <w:bookmarkEnd w:id="11"/>
       <w:bookmarkEnd w:id="12"/>
-      <w:bookmarkEnd w:id="13"/>
       <w:proofErr w:type="spellEnd"/>
     </w:p>
     <w:p>
@@ -9282,8 +9232,8 @@
           <w:lang w:val="en-ID"/>
         </w:rPr>
       </w:pPr>
-      <w:bookmarkStart w:id="14" w:name="_Toc6800693"/>
-      <w:bookmarkStart w:id="15" w:name="_Toc7630582"/>
+      <w:bookmarkStart w:id="13" w:name="_Toc6800693"/>
+      <w:bookmarkStart w:id="14" w:name="_Toc7630582"/>
       <w:proofErr w:type="spellStart"/>
       <w:r>
         <w:rPr>
@@ -9317,8 +9267,8 @@
         </w:rPr>
         <w:t>Masalah</w:t>
       </w:r>
+      <w:bookmarkEnd w:id="13"/>
       <w:bookmarkEnd w:id="14"/>
-      <w:bookmarkEnd w:id="15"/>
       <w:proofErr w:type="spellEnd"/>
       <w:r>
         <w:rPr>
@@ -9901,8 +9851,8 @@
           <w:lang w:val="en-ID"/>
         </w:rPr>
       </w:pPr>
-      <w:bookmarkStart w:id="16" w:name="_Toc6800694"/>
-      <w:bookmarkStart w:id="17" w:name="_Toc7630583"/>
+      <w:bookmarkStart w:id="15" w:name="_Toc6800694"/>
+      <w:bookmarkStart w:id="16" w:name="_Toc7630583"/>
       <w:proofErr w:type="spellStart"/>
       <w:r>
         <w:rPr>
@@ -9936,8 +9886,8 @@
         </w:rPr>
         <w:t>Istilah</w:t>
       </w:r>
+      <w:bookmarkEnd w:id="15"/>
       <w:bookmarkEnd w:id="16"/>
-      <w:bookmarkEnd w:id="17"/>
       <w:proofErr w:type="spellEnd"/>
       <w:r>
         <w:rPr>
@@ -9965,8 +9915,8 @@
           <w:lang w:val="en-ID"/>
         </w:rPr>
       </w:pPr>
-      <w:bookmarkStart w:id="18" w:name="_67sdz8x5iqr8" w:colFirst="0" w:colLast="0"/>
-      <w:bookmarkEnd w:id="18"/>
+      <w:bookmarkStart w:id="17" w:name="_67sdz8x5iqr8" w:colFirst="0" w:colLast="0"/>
+      <w:bookmarkEnd w:id="17"/>
     </w:p>
     <w:tbl>
       <w:tblPr>
@@ -11836,8 +11786,8 @@
           <w:lang w:val="en-ID"/>
         </w:rPr>
       </w:pPr>
-      <w:bookmarkStart w:id="19" w:name="_Toc6800695"/>
-      <w:bookmarkStart w:id="20" w:name="_Toc7630584"/>
+      <w:bookmarkStart w:id="18" w:name="_Toc6800695"/>
+      <w:bookmarkStart w:id="19" w:name="_Toc7630584"/>
       <w:proofErr w:type="spellStart"/>
       <w:r>
         <w:rPr>
@@ -11849,8 +11799,8 @@
         </w:rPr>
         <w:t>Referensi</w:t>
       </w:r>
+      <w:bookmarkEnd w:id="18"/>
       <w:bookmarkEnd w:id="19"/>
-      <w:bookmarkEnd w:id="20"/>
       <w:proofErr w:type="spellEnd"/>
     </w:p>
     <w:p>
@@ -12022,8 +11972,8 @@
           <w:lang w:val="en-ID"/>
         </w:rPr>
       </w:pPr>
-      <w:bookmarkStart w:id="21" w:name="_Toc6800696"/>
-      <w:bookmarkStart w:id="22" w:name="_Toc7630585"/>
+      <w:bookmarkStart w:id="20" w:name="_Toc6800696"/>
+      <w:bookmarkStart w:id="21" w:name="_Toc7630585"/>
       <w:proofErr w:type="spellStart"/>
       <w:r>
         <w:rPr>
@@ -12057,8 +12007,8 @@
         </w:rPr>
         <w:t>Pembahasan</w:t>
       </w:r>
+      <w:bookmarkEnd w:id="20"/>
       <w:bookmarkEnd w:id="21"/>
-      <w:bookmarkEnd w:id="22"/>
       <w:proofErr w:type="spellEnd"/>
     </w:p>
     <w:p>
@@ -13623,8 +13573,8 @@
           <w:lang w:val="en-ID"/>
         </w:rPr>
       </w:pPr>
-      <w:bookmarkStart w:id="23" w:name="_Toc6800697"/>
-      <w:bookmarkStart w:id="24" w:name="_Toc7630586"/>
+      <w:bookmarkStart w:id="22" w:name="_Toc6800697"/>
+      <w:bookmarkStart w:id="23" w:name="_Toc7630586"/>
       <w:r>
         <w:rPr>
           <w:rFonts w:ascii="Times New Roman" w:eastAsia="Calibri" w:hAnsi="Times New Roman" w:cs="Times New Roman"/>
@@ -13632,8 +13582,8 @@
         </w:rPr>
         <w:t>DESKRIPSI PERANCANGAN PERANGKAT LUNAK</w:t>
       </w:r>
+      <w:bookmarkEnd w:id="22"/>
       <w:bookmarkEnd w:id="23"/>
-      <w:bookmarkEnd w:id="24"/>
     </w:p>
     <w:p>
       <w:pPr>
@@ -13673,8 +13623,8 @@
           <w:lang w:val="en-ID"/>
         </w:rPr>
       </w:pPr>
-      <w:bookmarkStart w:id="25" w:name="_Toc6800698"/>
-      <w:bookmarkStart w:id="26" w:name="_Toc7630587"/>
+      <w:bookmarkStart w:id="24" w:name="_Toc6800698"/>
+      <w:bookmarkStart w:id="25" w:name="_Toc7630587"/>
       <w:proofErr w:type="spellStart"/>
       <w:r>
         <w:rPr>
@@ -13719,8 +13669,8 @@
         </w:rPr>
         <w:t xml:space="preserve"> Modul</w:t>
       </w:r>
+      <w:bookmarkEnd w:id="24"/>
       <w:bookmarkEnd w:id="25"/>
-      <w:bookmarkEnd w:id="26"/>
     </w:p>
     <w:p>
       <w:pPr>
@@ -14145,7 +14095,7 @@
           <w:lang w:val="en-ID"/>
         </w:rPr>
         <w:drawing>
-          <wp:inline distT="114300" distB="114300" distL="114300" distR="114300">
+          <wp:inline distT="114300" distB="114300" distL="114300" distR="114300" wp14:anchorId="27546F75" wp14:editId="6D449B6A">
             <wp:extent cx="5762625" cy="2971800"/>
             <wp:effectExtent l="0" t="0" r="0" b="0"/>
             <wp:docPr id="7" name="image2.png"/>
@@ -14189,7 +14139,7 @@
           <w:lang w:val="en-ID"/>
         </w:rPr>
       </w:pPr>
-      <w:bookmarkStart w:id="27" w:name="_Toc7631227"/>
+      <w:bookmarkStart w:id="26" w:name="_Toc7631227"/>
       <w:r>
         <w:rPr>
           <w:rFonts w:ascii="Times New Roman" w:eastAsia="Calibri" w:hAnsi="Times New Roman" w:cs="Times New Roman"/>
@@ -14197,7 +14147,7 @@
         </w:rPr>
         <w:t>Gambar 1. Structure Chart</w:t>
       </w:r>
-      <w:bookmarkEnd w:id="27"/>
+      <w:bookmarkEnd w:id="26"/>
     </w:p>
     <w:p>
       <w:pPr>
@@ -14235,8 +14185,8 @@
           <w:lang w:val="en-ID"/>
         </w:rPr>
       </w:pPr>
-      <w:bookmarkStart w:id="28" w:name="_Toc6800699"/>
-      <w:bookmarkStart w:id="29" w:name="_Toc7630588"/>
+      <w:bookmarkStart w:id="27" w:name="_Toc6800699"/>
+      <w:bookmarkStart w:id="28" w:name="_Toc7630588"/>
       <w:proofErr w:type="spellStart"/>
       <w:r>
         <w:rPr>
@@ -14271,8 +14221,8 @@
         </w:rPr>
         <w:t>Relasi</w:t>
       </w:r>
+      <w:bookmarkEnd w:id="27"/>
       <w:bookmarkEnd w:id="28"/>
-      <w:bookmarkEnd w:id="29"/>
       <w:proofErr w:type="spellEnd"/>
     </w:p>
     <w:p>
@@ -14303,34 +14253,47 @@
           <w:lang w:val="en-ID"/>
         </w:rPr>
         <w:drawing>
-          <wp:inline distT="0" distB="0" distL="114300" distR="114300">
-            <wp:extent cx="5079365" cy="3094990"/>
-            <wp:effectExtent l="0" t="0" r="0" b="0"/>
-            <wp:docPr id="6" name="image7.jpg" descr="C:\Users\GL553VD\Downloads\messageImage_1553597108257.jpg"/>
-            <wp:cNvGraphicFramePr/>
+          <wp:inline distT="0" distB="0" distL="0" distR="0" wp14:anchorId="2BF0A6DF" wp14:editId="0B566012">
+            <wp:extent cx="4655127" cy="2913242"/>
+            <wp:effectExtent l="0" t="0" r="0" b="1905"/>
+            <wp:docPr id="2" name="Picture 2"/>
+            <wp:cNvGraphicFramePr>
+              <a:graphicFrameLocks xmlns:a="http://schemas.openxmlformats.org/drawingml/2006/main" noChangeAspect="1"/>
+            </wp:cNvGraphicFramePr>
             <a:graphic xmlns:a="http://schemas.openxmlformats.org/drawingml/2006/main">
               <a:graphicData uri="http://schemas.openxmlformats.org/drawingml/2006/picture">
                 <pic:pic xmlns:pic="http://schemas.openxmlformats.org/drawingml/2006/picture">
                   <pic:nvPicPr>
-                    <pic:cNvPr id="0" name="image7.jpg" descr="C:\Users\GL553VD\Downloads\messageImage_1553597108257.jpg"/>
-                    <pic:cNvPicPr preferRelativeResize="0"/>
+                    <pic:cNvPr id="0" name="Picture 1"/>
+                    <pic:cNvPicPr>
+                      <a:picLocks noChangeAspect="1" noChangeArrowheads="1"/>
+                    </pic:cNvPicPr>
                   </pic:nvPicPr>
                   <pic:blipFill>
-                    <a:blip r:embed="rId9"/>
+                    <a:blip r:embed="rId9">
+                      <a:extLst>
+                        <a:ext uri="{28A0092B-C50C-407E-A947-70E740481C1C}">
+                          <a14:useLocalDpi xmlns:a14="http://schemas.microsoft.com/office/drawing/2010/main" val="0"/>
+                        </a:ext>
+                      </a:extLst>
+                    </a:blip>
                     <a:srcRect/>
                     <a:stretch>
                       <a:fillRect/>
                     </a:stretch>
                   </pic:blipFill>
-                  <pic:spPr>
+                  <pic:spPr bwMode="auto">
                     <a:xfrm>
                       <a:off x="0" y="0"/>
-                      <a:ext cx="5079365" cy="3094990"/>
+                      <a:ext cx="4658943" cy="2915630"/>
                     </a:xfrm>
                     <a:prstGeom prst="rect">
                       <a:avLst/>
                     </a:prstGeom>
-                    <a:ln/>
+                    <a:noFill/>
+                    <a:ln>
+                      <a:noFill/>
+                    </a:ln>
                   </pic:spPr>
                 </pic:pic>
               </a:graphicData>
@@ -14347,7 +14310,7 @@
           <w:lang w:val="en-ID"/>
         </w:rPr>
       </w:pPr>
-      <w:bookmarkStart w:id="30" w:name="_Toc7631228"/>
+      <w:bookmarkStart w:id="29" w:name="_Toc7631228"/>
       <w:r>
         <w:rPr>
           <w:rFonts w:ascii="Times New Roman" w:eastAsia="Calibri" w:hAnsi="Times New Roman" w:cs="Times New Roman"/>
@@ -14379,7 +14342,7 @@
         </w:rPr>
         <w:t>Relasi</w:t>
       </w:r>
-      <w:bookmarkEnd w:id="30"/>
+      <w:bookmarkEnd w:id="29"/>
       <w:proofErr w:type="spellEnd"/>
     </w:p>
     <w:p>
@@ -14407,8 +14370,8 @@
           <w:lang w:val="en-ID"/>
         </w:rPr>
       </w:pPr>
-      <w:bookmarkStart w:id="31" w:name="_Toc6800700"/>
-      <w:bookmarkStart w:id="32" w:name="_Toc7630589"/>
+      <w:bookmarkStart w:id="30" w:name="_Toc6800700"/>
+      <w:bookmarkStart w:id="31" w:name="_Toc7630589"/>
       <w:proofErr w:type="spellStart"/>
       <w:r>
         <w:rPr>
@@ -14486,6 +14449,8 @@
         </w:rPr>
         <w:t>Pengguna</w:t>
       </w:r>
+      <w:bookmarkStart w:id="32" w:name="_GoBack"/>
+      <w:bookmarkEnd w:id="30"/>
       <w:bookmarkEnd w:id="31"/>
       <w:bookmarkEnd w:id="32"/>
       <w:proofErr w:type="spellEnd"/>
@@ -14520,7 +14485,7 @@
           <w:lang w:val="en-ID"/>
         </w:rPr>
         <w:drawing>
-          <wp:inline distT="114300" distB="114300" distL="114300" distR="114300">
+          <wp:inline distT="114300" distB="114300" distL="114300" distR="114300" wp14:anchorId="4895203D" wp14:editId="1C028DBE">
             <wp:extent cx="5617028" cy="3592286"/>
             <wp:effectExtent l="0" t="0" r="3175" b="8255"/>
             <wp:docPr id="17" name="image11.png"/>
@@ -14594,7 +14559,7 @@
           <w:lang w:val="en-ID"/>
         </w:rPr>
         <w:drawing>
-          <wp:inline distT="114300" distB="114300" distL="114300" distR="114300">
+          <wp:inline distT="114300" distB="114300" distL="114300" distR="114300" wp14:anchorId="290473BD" wp14:editId="2AD8D89A">
             <wp:extent cx="5048250" cy="2466975"/>
             <wp:effectExtent l="0" t="0" r="0" b="0"/>
             <wp:docPr id="9" name="image3.png"/>
@@ -14667,7 +14632,7 @@
           <w:lang w:val="en-ID"/>
         </w:rPr>
         <w:drawing>
-          <wp:inline distT="114300" distB="114300" distL="114300" distR="114300">
+          <wp:inline distT="114300" distB="114300" distL="114300" distR="114300" wp14:anchorId="5BFA5599" wp14:editId="2DB2BDA1">
             <wp:extent cx="5048250" cy="2466975"/>
             <wp:effectExtent l="0" t="0" r="0" b="0"/>
             <wp:docPr id="5" name="image8.png"/>
@@ -14752,7 +14717,7 @@
         </w:rPr>
         <w:lastRenderedPageBreak/>
         <w:drawing>
-          <wp:inline distT="114300" distB="114300" distL="114300" distR="114300">
+          <wp:inline distT="114300" distB="114300" distL="114300" distR="114300" wp14:anchorId="3D21844F" wp14:editId="49DD94BA">
             <wp:extent cx="5048250" cy="2476500"/>
             <wp:effectExtent l="0" t="0" r="0" b="0"/>
             <wp:docPr id="4" name="image1.png"/>
@@ -14825,7 +14790,7 @@
           <w:lang w:val="en-ID"/>
         </w:rPr>
         <w:drawing>
-          <wp:inline distT="114300" distB="114300" distL="114300" distR="114300">
+          <wp:inline distT="114300" distB="114300" distL="114300" distR="114300" wp14:anchorId="549F8F17" wp14:editId="0841584D">
             <wp:extent cx="5048250" cy="2466975"/>
             <wp:effectExtent l="0" t="0" r="0" b="0"/>
             <wp:docPr id="19" name="image9.png"/>
@@ -15785,7 +15750,7 @@
                 <w:szCs w:val="22"/>
                 <w:lang w:val="en-ID"/>
               </w:rPr>
-              <w:t xml:space="preserve"> </w:t>
+              <w:t>Not null</w:t>
             </w:r>
           </w:p>
         </w:tc>
@@ -16523,7 +16488,7 @@
                 <w:szCs w:val="22"/>
                 <w:lang w:val="en-ID"/>
               </w:rPr>
-              <w:t xml:space="preserve"> </w:t>
+              <w:t>Not null</w:t>
             </w:r>
           </w:p>
         </w:tc>
@@ -18193,15 +18158,15 @@
         </w:rPr>
         <w:t xml:space="preserve">5.Tabel </w:t>
       </w:r>
+      <w:bookmarkEnd w:id="46"/>
       <w:proofErr w:type="spellStart"/>
       <w:r>
         <w:rPr>
           <w:rFonts w:ascii="Times New Roman" w:hAnsi="Times New Roman" w:cs="Times New Roman"/>
           <w:lang w:val="en-ID"/>
         </w:rPr>
-        <w:t>Dilayani</w:t>
-      </w:r>
-      <w:bookmarkEnd w:id="46"/>
+        <w:t>check_in</w:t>
+      </w:r>
       <w:proofErr w:type="spellEnd"/>
     </w:p>
     <w:p>
@@ -18535,564 +18500,11 @@
       </w:tr>
       <w:tr>
         <w:trPr>
-          <w:trHeight w:val="760"/>
+          <w:trHeight w:val="480"/>
         </w:trPr>
         <w:tc>
           <w:tcPr>
             <w:tcW w:w="1665" w:type="dxa"/>
-            <w:tcBorders>
-              <w:top w:val="nil"/>
-              <w:left w:val="single" w:sz="8" w:space="0" w:color="000000"/>
-              <w:bottom w:val="single" w:sz="8" w:space="0" w:color="000000"/>
-              <w:right w:val="single" w:sz="8" w:space="0" w:color="000000"/>
-            </w:tcBorders>
-            <w:tcMar>
-              <w:top w:w="100" w:type="dxa"/>
-              <w:left w:w="100" w:type="dxa"/>
-              <w:bottom w:w="100" w:type="dxa"/>
-              <w:right w:w="100" w:type="dxa"/>
-            </w:tcMar>
-          </w:tcPr>
-          <w:p>
-            <w:pPr>
-              <w:spacing w:line="276" w:lineRule="auto"/>
-              <w:rPr>
-                <w:sz w:val="22"/>
-                <w:szCs w:val="22"/>
-                <w:lang w:val="en-ID"/>
-              </w:rPr>
-            </w:pPr>
-            <w:r>
-              <w:rPr>
-                <w:sz w:val="22"/>
-                <w:szCs w:val="22"/>
-                <w:lang w:val="en-ID"/>
-              </w:rPr>
-              <w:t>Nik</w:t>
-            </w:r>
-          </w:p>
-        </w:tc>
-        <w:tc>
-          <w:tcPr>
-            <w:tcW w:w="1815" w:type="dxa"/>
-            <w:tcBorders>
-              <w:top w:val="nil"/>
-              <w:left w:val="nil"/>
-              <w:bottom w:val="single" w:sz="8" w:space="0" w:color="000000"/>
-              <w:right w:val="single" w:sz="8" w:space="0" w:color="000000"/>
-            </w:tcBorders>
-            <w:tcMar>
-              <w:top w:w="100" w:type="dxa"/>
-              <w:left w:w="100" w:type="dxa"/>
-              <w:bottom w:w="100" w:type="dxa"/>
-              <w:right w:w="100" w:type="dxa"/>
-            </w:tcMar>
-          </w:tcPr>
-          <w:p>
-            <w:pPr>
-              <w:spacing w:line="276" w:lineRule="auto"/>
-              <w:rPr>
-                <w:sz w:val="22"/>
-                <w:szCs w:val="22"/>
-                <w:lang w:val="en-ID"/>
-              </w:rPr>
-            </w:pPr>
-            <w:r>
-              <w:rPr>
-                <w:sz w:val="22"/>
-                <w:szCs w:val="22"/>
-                <w:lang w:val="en-ID"/>
-              </w:rPr>
-              <w:t>VARCHAR2</w:t>
-            </w:r>
-          </w:p>
-        </w:tc>
-        <w:tc>
-          <w:tcPr>
-            <w:tcW w:w="1095" w:type="dxa"/>
-            <w:tcBorders>
-              <w:top w:val="nil"/>
-              <w:left w:val="nil"/>
-              <w:bottom w:val="single" w:sz="8" w:space="0" w:color="000000"/>
-              <w:right w:val="single" w:sz="8" w:space="0" w:color="000000"/>
-            </w:tcBorders>
-            <w:tcMar>
-              <w:top w:w="100" w:type="dxa"/>
-              <w:left w:w="100" w:type="dxa"/>
-              <w:bottom w:w="100" w:type="dxa"/>
-              <w:right w:w="100" w:type="dxa"/>
-            </w:tcMar>
-          </w:tcPr>
-          <w:p>
-            <w:pPr>
-              <w:spacing w:line="276" w:lineRule="auto"/>
-              <w:rPr>
-                <w:sz w:val="22"/>
-                <w:szCs w:val="22"/>
-                <w:lang w:val="en-ID"/>
-              </w:rPr>
-            </w:pPr>
-            <w:r>
-              <w:rPr>
-                <w:sz w:val="22"/>
-                <w:szCs w:val="22"/>
-                <w:lang w:val="en-ID"/>
-              </w:rPr>
-              <w:t>25</w:t>
-            </w:r>
-          </w:p>
-        </w:tc>
-        <w:tc>
-          <w:tcPr>
-            <w:tcW w:w="2550" w:type="dxa"/>
-            <w:tcBorders>
-              <w:top w:val="nil"/>
-              <w:left w:val="nil"/>
-              <w:bottom w:val="single" w:sz="8" w:space="0" w:color="000000"/>
-              <w:right w:val="single" w:sz="8" w:space="0" w:color="000000"/>
-            </w:tcBorders>
-            <w:tcMar>
-              <w:top w:w="100" w:type="dxa"/>
-              <w:left w:w="100" w:type="dxa"/>
-              <w:bottom w:w="100" w:type="dxa"/>
-              <w:right w:w="100" w:type="dxa"/>
-            </w:tcMar>
-          </w:tcPr>
-          <w:p>
-            <w:pPr>
-              <w:spacing w:line="276" w:lineRule="auto"/>
-              <w:rPr>
-                <w:sz w:val="22"/>
-                <w:szCs w:val="22"/>
-                <w:lang w:val="en-ID"/>
-              </w:rPr>
-            </w:pPr>
-            <w:r>
-              <w:rPr>
-                <w:sz w:val="22"/>
-                <w:szCs w:val="22"/>
-                <w:lang w:val="en-ID"/>
-              </w:rPr>
-              <w:t>Foreign key references Customer(</w:t>
-            </w:r>
-            <w:proofErr w:type="spellStart"/>
-            <w:r>
-              <w:rPr>
-                <w:sz w:val="22"/>
-                <w:szCs w:val="22"/>
-                <w:lang w:val="en-ID"/>
-              </w:rPr>
-              <w:t>nik</w:t>
-            </w:r>
-            <w:proofErr w:type="spellEnd"/>
-            <w:r>
-              <w:rPr>
-                <w:sz w:val="22"/>
-                <w:szCs w:val="22"/>
-                <w:lang w:val="en-ID"/>
-              </w:rPr>
-              <w:t>)</w:t>
-            </w:r>
-          </w:p>
-        </w:tc>
-        <w:tc>
-          <w:tcPr>
-            <w:tcW w:w="1755" w:type="dxa"/>
-            <w:tcBorders>
-              <w:top w:val="nil"/>
-              <w:left w:val="nil"/>
-              <w:bottom w:val="single" w:sz="8" w:space="0" w:color="000000"/>
-              <w:right w:val="single" w:sz="8" w:space="0" w:color="000000"/>
-            </w:tcBorders>
-            <w:tcMar>
-              <w:top w:w="100" w:type="dxa"/>
-              <w:left w:w="100" w:type="dxa"/>
-              <w:bottom w:w="100" w:type="dxa"/>
-              <w:right w:w="100" w:type="dxa"/>
-            </w:tcMar>
-          </w:tcPr>
-          <w:p>
-            <w:pPr>
-              <w:spacing w:line="276" w:lineRule="auto"/>
-              <w:rPr>
-                <w:sz w:val="22"/>
-                <w:szCs w:val="22"/>
-                <w:lang w:val="en-ID"/>
-              </w:rPr>
-            </w:pPr>
-            <w:r>
-              <w:rPr>
-                <w:sz w:val="22"/>
-                <w:szCs w:val="22"/>
-                <w:lang w:val="en-ID"/>
-              </w:rPr>
-              <w:t xml:space="preserve"> </w:t>
-            </w:r>
-          </w:p>
-        </w:tc>
-      </w:tr>
-      <w:tr>
-        <w:trPr>
-          <w:trHeight w:val="760"/>
-        </w:trPr>
-        <w:tc>
-          <w:tcPr>
-            <w:tcW w:w="1665" w:type="dxa"/>
-            <w:tcBorders>
-              <w:top w:val="nil"/>
-              <w:left w:val="single" w:sz="8" w:space="0" w:color="000000"/>
-              <w:bottom w:val="single" w:sz="8" w:space="0" w:color="000000"/>
-              <w:right w:val="single" w:sz="8" w:space="0" w:color="000000"/>
-            </w:tcBorders>
-            <w:tcMar>
-              <w:top w:w="100" w:type="dxa"/>
-              <w:left w:w="100" w:type="dxa"/>
-              <w:bottom w:w="100" w:type="dxa"/>
-              <w:right w:w="100" w:type="dxa"/>
-            </w:tcMar>
-          </w:tcPr>
-          <w:p>
-            <w:pPr>
-              <w:spacing w:line="276" w:lineRule="auto"/>
-              <w:rPr>
-                <w:sz w:val="22"/>
-                <w:szCs w:val="22"/>
-                <w:lang w:val="en-ID"/>
-              </w:rPr>
-            </w:pPr>
-            <w:r>
-              <w:rPr>
-                <w:sz w:val="22"/>
-                <w:szCs w:val="22"/>
-                <w:lang w:val="en-ID"/>
-              </w:rPr>
-              <w:t>Username</w:t>
-            </w:r>
-          </w:p>
-        </w:tc>
-        <w:tc>
-          <w:tcPr>
-            <w:tcW w:w="1815" w:type="dxa"/>
-            <w:tcBorders>
-              <w:top w:val="nil"/>
-              <w:left w:val="nil"/>
-              <w:bottom w:val="single" w:sz="8" w:space="0" w:color="000000"/>
-              <w:right w:val="single" w:sz="8" w:space="0" w:color="000000"/>
-            </w:tcBorders>
-            <w:tcMar>
-              <w:top w:w="100" w:type="dxa"/>
-              <w:left w:w="100" w:type="dxa"/>
-              <w:bottom w:w="100" w:type="dxa"/>
-              <w:right w:w="100" w:type="dxa"/>
-            </w:tcMar>
-          </w:tcPr>
-          <w:p>
-            <w:pPr>
-              <w:spacing w:line="276" w:lineRule="auto"/>
-              <w:rPr>
-                <w:sz w:val="22"/>
-                <w:szCs w:val="22"/>
-                <w:lang w:val="en-ID"/>
-              </w:rPr>
-            </w:pPr>
-            <w:r>
-              <w:rPr>
-                <w:sz w:val="22"/>
-                <w:szCs w:val="22"/>
-                <w:lang w:val="en-ID"/>
-              </w:rPr>
-              <w:t>VARCHAR2</w:t>
-            </w:r>
-          </w:p>
-        </w:tc>
-        <w:tc>
-          <w:tcPr>
-            <w:tcW w:w="1095" w:type="dxa"/>
-            <w:tcBorders>
-              <w:top w:val="nil"/>
-              <w:left w:val="nil"/>
-              <w:bottom w:val="single" w:sz="8" w:space="0" w:color="000000"/>
-              <w:right w:val="single" w:sz="8" w:space="0" w:color="000000"/>
-            </w:tcBorders>
-            <w:tcMar>
-              <w:top w:w="100" w:type="dxa"/>
-              <w:left w:w="100" w:type="dxa"/>
-              <w:bottom w:w="100" w:type="dxa"/>
-              <w:right w:w="100" w:type="dxa"/>
-            </w:tcMar>
-          </w:tcPr>
-          <w:p>
-            <w:pPr>
-              <w:spacing w:line="276" w:lineRule="auto"/>
-              <w:rPr>
-                <w:sz w:val="22"/>
-                <w:szCs w:val="22"/>
-                <w:lang w:val="en-ID"/>
-              </w:rPr>
-            </w:pPr>
-            <w:r>
-              <w:rPr>
-                <w:sz w:val="22"/>
-                <w:szCs w:val="22"/>
-                <w:lang w:val="en-ID"/>
-              </w:rPr>
-              <w:t>100</w:t>
-            </w:r>
-          </w:p>
-        </w:tc>
-        <w:tc>
-          <w:tcPr>
-            <w:tcW w:w="2550" w:type="dxa"/>
-            <w:tcBorders>
-              <w:top w:val="nil"/>
-              <w:left w:val="nil"/>
-              <w:bottom w:val="single" w:sz="8" w:space="0" w:color="000000"/>
-              <w:right w:val="single" w:sz="8" w:space="0" w:color="000000"/>
-            </w:tcBorders>
-            <w:tcMar>
-              <w:top w:w="100" w:type="dxa"/>
-              <w:left w:w="100" w:type="dxa"/>
-              <w:bottom w:w="100" w:type="dxa"/>
-              <w:right w:w="100" w:type="dxa"/>
-            </w:tcMar>
-          </w:tcPr>
-          <w:p>
-            <w:pPr>
-              <w:spacing w:line="276" w:lineRule="auto"/>
-              <w:rPr>
-                <w:sz w:val="22"/>
-                <w:szCs w:val="22"/>
-                <w:lang w:val="en-ID"/>
-              </w:rPr>
-            </w:pPr>
-            <w:r>
-              <w:rPr>
-                <w:sz w:val="22"/>
-                <w:szCs w:val="22"/>
-                <w:lang w:val="en-ID"/>
-              </w:rPr>
-              <w:t>Foreign key references Admin(username)</w:t>
-            </w:r>
-          </w:p>
-        </w:tc>
-        <w:tc>
-          <w:tcPr>
-            <w:tcW w:w="1755" w:type="dxa"/>
-            <w:tcBorders>
-              <w:top w:val="nil"/>
-              <w:left w:val="nil"/>
-              <w:bottom w:val="single" w:sz="8" w:space="0" w:color="000000"/>
-              <w:right w:val="single" w:sz="8" w:space="0" w:color="000000"/>
-            </w:tcBorders>
-            <w:tcMar>
-              <w:top w:w="100" w:type="dxa"/>
-              <w:left w:w="100" w:type="dxa"/>
-              <w:bottom w:w="100" w:type="dxa"/>
-              <w:right w:w="100" w:type="dxa"/>
-            </w:tcMar>
-          </w:tcPr>
-          <w:p>
-            <w:pPr>
-              <w:spacing w:line="276" w:lineRule="auto"/>
-              <w:rPr>
-                <w:sz w:val="22"/>
-                <w:szCs w:val="22"/>
-                <w:lang w:val="en-ID"/>
-              </w:rPr>
-            </w:pPr>
-            <w:r>
-              <w:rPr>
-                <w:sz w:val="22"/>
-                <w:szCs w:val="22"/>
-                <w:lang w:val="en-ID"/>
-              </w:rPr>
-              <w:t xml:space="preserve"> </w:t>
-            </w:r>
-          </w:p>
-        </w:tc>
-      </w:tr>
-    </w:tbl>
-    <w:p>
-      <w:pPr>
-        <w:rPr>
-          <w:sz w:val="22"/>
-          <w:szCs w:val="22"/>
-          <w:lang w:val="en-ID"/>
-        </w:rPr>
-      </w:pPr>
-      <w:r>
-        <w:rPr>
-          <w:sz w:val="22"/>
-          <w:szCs w:val="22"/>
-          <w:lang w:val="en-ID"/>
-        </w:rPr>
-        <w:t xml:space="preserve"> </w:t>
-      </w:r>
-    </w:p>
-    <w:p>
-      <w:pPr>
-        <w:pStyle w:val="Heading8"/>
-        <w:rPr>
-          <w:rFonts w:ascii="Times New Roman" w:hAnsi="Times New Roman" w:cs="Times New Roman"/>
-          <w:lang w:val="en-ID"/>
-        </w:rPr>
-      </w:pPr>
-      <w:bookmarkStart w:id="47" w:name="_Toc6800913"/>
-      <w:r>
-        <w:rPr>
-          <w:rFonts w:ascii="Times New Roman" w:hAnsi="Times New Roman" w:cs="Times New Roman"/>
-          <w:lang w:val="en-ID"/>
-        </w:rPr>
-        <w:t xml:space="preserve">6.Tabel </w:t>
-      </w:r>
-      <w:proofErr w:type="spellStart"/>
-      <w:r>
-        <w:rPr>
-          <w:rFonts w:ascii="Times New Roman" w:hAnsi="Times New Roman" w:cs="Times New Roman"/>
-          <w:lang w:val="en-ID"/>
-        </w:rPr>
-        <w:t>Memiliki</w:t>
-      </w:r>
-      <w:bookmarkEnd w:id="47"/>
-      <w:proofErr w:type="spellEnd"/>
-    </w:p>
-    <w:p>
-      <w:pPr>
-        <w:rPr>
-          <w:sz w:val="22"/>
-          <w:szCs w:val="22"/>
-          <w:lang w:val="en-ID"/>
-        </w:rPr>
-      </w:pPr>
-      <w:r>
-        <w:rPr>
-          <w:sz w:val="22"/>
-          <w:szCs w:val="22"/>
-          <w:lang w:val="en-ID"/>
-        </w:rPr>
-        <w:t xml:space="preserve">Nama </w:t>
-      </w:r>
-      <w:proofErr w:type="gramStart"/>
-      <w:r>
-        <w:rPr>
-          <w:sz w:val="22"/>
-          <w:szCs w:val="22"/>
-          <w:lang w:val="en-ID"/>
-        </w:rPr>
-        <w:t>File :</w:t>
-      </w:r>
-      <w:proofErr w:type="gramEnd"/>
-      <w:r>
-        <w:rPr>
-          <w:sz w:val="22"/>
-          <w:szCs w:val="22"/>
-          <w:lang w:val="en-ID"/>
-        </w:rPr>
-        <w:t xml:space="preserve"> </w:t>
-      </w:r>
-      <w:proofErr w:type="spellStart"/>
-      <w:r>
-        <w:rPr>
-          <w:sz w:val="22"/>
-          <w:szCs w:val="22"/>
-          <w:lang w:val="en-ID"/>
-        </w:rPr>
-        <w:t>Memiliki.sql</w:t>
-      </w:r>
-      <w:proofErr w:type="spellEnd"/>
-      <w:r>
-        <w:rPr>
-          <w:sz w:val="22"/>
-          <w:szCs w:val="22"/>
-          <w:lang w:val="en-ID"/>
-        </w:rPr>
-        <w:t xml:space="preserve"> (File MySQL)</w:t>
-      </w:r>
-    </w:p>
-    <w:p>
-      <w:pPr>
-        <w:rPr>
-          <w:sz w:val="22"/>
-          <w:szCs w:val="22"/>
-          <w:lang w:val="en-ID"/>
-        </w:rPr>
-      </w:pPr>
-      <w:proofErr w:type="spellStart"/>
-      <w:r>
-        <w:rPr>
-          <w:sz w:val="22"/>
-          <w:szCs w:val="22"/>
-          <w:lang w:val="en-ID"/>
-        </w:rPr>
-        <w:t>Tempat</w:t>
-      </w:r>
-      <w:proofErr w:type="spellEnd"/>
-      <w:r>
-        <w:rPr>
-          <w:sz w:val="22"/>
-          <w:szCs w:val="22"/>
-          <w:lang w:val="en-ID"/>
-        </w:rPr>
-        <w:t xml:space="preserve"> </w:t>
-      </w:r>
-      <w:proofErr w:type="spellStart"/>
-      <w:proofErr w:type="gramStart"/>
-      <w:r>
-        <w:rPr>
-          <w:sz w:val="22"/>
-          <w:szCs w:val="22"/>
-          <w:lang w:val="en-ID"/>
-        </w:rPr>
-        <w:t>peyimpanan</w:t>
-      </w:r>
-      <w:proofErr w:type="spellEnd"/>
-      <w:r>
-        <w:rPr>
-          <w:sz w:val="22"/>
-          <w:szCs w:val="22"/>
-          <w:lang w:val="en-ID"/>
-        </w:rPr>
-        <w:t xml:space="preserve"> :</w:t>
-      </w:r>
-      <w:proofErr w:type="gramEnd"/>
-      <w:r>
-        <w:rPr>
-          <w:sz w:val="22"/>
-          <w:szCs w:val="22"/>
-          <w:lang w:val="en-ID"/>
-        </w:rPr>
-        <w:t xml:space="preserve"> Server</w:t>
-      </w:r>
-    </w:p>
-    <w:tbl>
-      <w:tblPr>
-        <w:tblStyle w:val="ae"/>
-        <w:tblW w:w="8880" w:type="dxa"/>
-        <w:tblBorders>
-          <w:top w:val="nil"/>
-          <w:left w:val="nil"/>
-          <w:bottom w:val="nil"/>
-          <w:right w:val="nil"/>
-          <w:insideH w:val="nil"/>
-          <w:insideV w:val="nil"/>
-        </w:tblBorders>
-        <w:tblLayout w:type="fixed"/>
-        <w:tblLook w:val="0600" w:firstRow="0" w:lastRow="0" w:firstColumn="0" w:lastColumn="0" w:noHBand="1" w:noVBand="1"/>
-      </w:tblPr>
-      <w:tblGrid>
-        <w:gridCol w:w="1695"/>
-        <w:gridCol w:w="1695"/>
-        <w:gridCol w:w="1095"/>
-        <w:gridCol w:w="2655"/>
-        <w:gridCol w:w="1740"/>
-      </w:tblGrid>
-      <w:tr>
-        <w:trPr>
-          <w:trHeight w:val="480"/>
-        </w:trPr>
-        <w:tc>
-          <w:tcPr>
-            <w:tcW w:w="1695" w:type="dxa"/>
             <w:tcBorders>
               <w:top w:val="single" w:sz="8" w:space="0" w:color="000000"/>
               <w:left w:val="single" w:sz="8" w:space="0" w:color="000000"/>
@@ -19109,26 +18521,27 @@
           <w:p>
             <w:pPr>
               <w:spacing w:line="276" w:lineRule="auto"/>
-              <w:jc w:val="center"/>
               <w:rPr>
                 <w:sz w:val="22"/>
                 <w:szCs w:val="22"/>
                 <w:lang w:val="en-ID"/>
               </w:rPr>
             </w:pPr>
-            <w:r>
-              <w:rPr>
-                <w:sz w:val="22"/>
-                <w:szCs w:val="22"/>
-                <w:lang w:val="en-ID"/>
-              </w:rPr>
-              <w:t>Nama Field</w:t>
-            </w:r>
+            <w:proofErr w:type="spellStart"/>
+            <w:r>
+              <w:rPr>
+                <w:sz w:val="22"/>
+                <w:szCs w:val="22"/>
+                <w:lang w:val="en-ID"/>
+              </w:rPr>
+              <w:t>id_fasilitas</w:t>
+            </w:r>
+            <w:proofErr w:type="spellEnd"/>
           </w:p>
         </w:tc>
         <w:tc>
           <w:tcPr>
-            <w:tcW w:w="1695" w:type="dxa"/>
+            <w:tcW w:w="1815" w:type="dxa"/>
             <w:tcBorders>
               <w:top w:val="single" w:sz="8" w:space="0" w:color="000000"/>
               <w:left w:val="nil"/>
@@ -19145,30 +18558,19 @@
           <w:p>
             <w:pPr>
               <w:spacing w:line="276" w:lineRule="auto"/>
-              <w:jc w:val="center"/>
               <w:rPr>
                 <w:sz w:val="22"/>
                 <w:szCs w:val="22"/>
                 <w:lang w:val="en-ID"/>
               </w:rPr>
             </w:pPr>
-            <w:proofErr w:type="spellStart"/>
-            <w:r>
-              <w:rPr>
-                <w:sz w:val="22"/>
-                <w:szCs w:val="22"/>
-                <w:lang w:val="en-ID"/>
-              </w:rPr>
-              <w:t>Tipe</w:t>
-            </w:r>
-            <w:proofErr w:type="spellEnd"/>
-            <w:r>
-              <w:rPr>
-                <w:sz w:val="22"/>
-                <w:szCs w:val="22"/>
-                <w:lang w:val="en-ID"/>
-              </w:rPr>
-              <w:t xml:space="preserve"> Data</w:t>
+            <w:r>
+              <w:rPr>
+                <w:sz w:val="22"/>
+                <w:szCs w:val="22"/>
+                <w:lang w:val="en-ID"/>
+              </w:rPr>
+              <w:t>VARCHAR2</w:t>
             </w:r>
           </w:p>
         </w:tc>
@@ -19191,7 +18593,6 @@
           <w:p>
             <w:pPr>
               <w:spacing w:line="276" w:lineRule="auto"/>
-              <w:jc w:val="center"/>
               <w:rPr>
                 <w:sz w:val="22"/>
                 <w:szCs w:val="22"/>
@@ -19204,13 +18605,13 @@
                 <w:szCs w:val="22"/>
                 <w:lang w:val="en-ID"/>
               </w:rPr>
-              <w:t>Panjang</w:t>
+              <w:t>25</w:t>
             </w:r>
           </w:p>
         </w:tc>
         <w:tc>
           <w:tcPr>
-            <w:tcW w:w="2655" w:type="dxa"/>
+            <w:tcW w:w="2550" w:type="dxa"/>
             <w:tcBorders>
               <w:top w:val="single" w:sz="8" w:space="0" w:color="000000"/>
               <w:left w:val="nil"/>
@@ -19227,13 +18628,20 @@
           <w:p>
             <w:pPr>
               <w:spacing w:line="276" w:lineRule="auto"/>
-              <w:jc w:val="center"/>
               <w:rPr>
                 <w:sz w:val="22"/>
                 <w:szCs w:val="22"/>
                 <w:lang w:val="en-ID"/>
               </w:rPr>
             </w:pPr>
+            <w:r>
+              <w:rPr>
+                <w:sz w:val="22"/>
+                <w:szCs w:val="22"/>
+                <w:lang w:val="en-ID"/>
+              </w:rPr>
+              <w:t xml:space="preserve">Foreign key references </w:t>
+            </w:r>
             <w:proofErr w:type="spellStart"/>
             <w:r>
               <w:rPr>
@@ -19241,14 +18649,40 @@
                 <w:szCs w:val="22"/>
                 <w:lang w:val="en-ID"/>
               </w:rPr>
-              <w:t>Kunci</w:t>
+              <w:t>Fasilitas</w:t>
             </w:r>
             <w:proofErr w:type="spellEnd"/>
+            <w:r>
+              <w:rPr>
+                <w:sz w:val="22"/>
+                <w:szCs w:val="22"/>
+                <w:lang w:val="en-ID"/>
+              </w:rPr>
+              <w:t>(</w:t>
+            </w:r>
+            <w:proofErr w:type="spellStart"/>
+            <w:r>
+              <w:rPr>
+                <w:sz w:val="22"/>
+                <w:szCs w:val="22"/>
+                <w:lang w:val="en-ID"/>
+              </w:rPr>
+              <w:t>id_fasilitas</w:t>
+            </w:r>
+            <w:proofErr w:type="spellEnd"/>
+            <w:r>
+              <w:rPr>
+                <w:sz w:val="22"/>
+                <w:szCs w:val="22"/>
+                <w:lang w:val="en-ID"/>
+              </w:rPr>
+              <w:t>)</w:t>
+            </w:r>
           </w:p>
         </w:tc>
         <w:tc>
           <w:tcPr>
-            <w:tcW w:w="1740" w:type="dxa"/>
+            <w:tcW w:w="1755" w:type="dxa"/>
             <w:tcBorders>
               <w:top w:val="single" w:sz="8" w:space="0" w:color="000000"/>
               <w:left w:val="nil"/>
@@ -19265,35 +18699,32 @@
           <w:p>
             <w:pPr>
               <w:spacing w:line="276" w:lineRule="auto"/>
-              <w:jc w:val="center"/>
               <w:rPr>
                 <w:sz w:val="22"/>
                 <w:szCs w:val="22"/>
                 <w:lang w:val="en-ID"/>
               </w:rPr>
             </w:pPr>
-            <w:proofErr w:type="spellStart"/>
-            <w:r>
-              <w:rPr>
-                <w:sz w:val="22"/>
-                <w:szCs w:val="22"/>
-                <w:lang w:val="en-ID"/>
-              </w:rPr>
-              <w:t>Keterangan</w:t>
-            </w:r>
-            <w:proofErr w:type="spellEnd"/>
+            <w:r>
+              <w:rPr>
+                <w:sz w:val="22"/>
+                <w:szCs w:val="22"/>
+                <w:lang w:val="en-ID"/>
+              </w:rPr>
+              <w:t>Not null</w:t>
+            </w:r>
           </w:p>
         </w:tc>
       </w:tr>
       <w:tr>
         <w:trPr>
-          <w:trHeight w:val="760"/>
+          <w:trHeight w:val="480"/>
         </w:trPr>
         <w:tc>
           <w:tcPr>
-            <w:tcW w:w="1695" w:type="dxa"/>
+            <w:tcW w:w="1665" w:type="dxa"/>
             <w:tcBorders>
-              <w:top w:val="nil"/>
+              <w:top w:val="single" w:sz="8" w:space="0" w:color="000000"/>
               <w:left w:val="single" w:sz="8" w:space="0" w:color="000000"/>
               <w:bottom w:val="single" w:sz="8" w:space="0" w:color="000000"/>
               <w:right w:val="single" w:sz="8" w:space="0" w:color="000000"/>
@@ -19321,16 +18752,16 @@
                 <w:szCs w:val="22"/>
                 <w:lang w:val="en-ID"/>
               </w:rPr>
-              <w:t>Id_fasilitas</w:t>
+              <w:t>No_kamar</w:t>
             </w:r>
             <w:proofErr w:type="spellEnd"/>
           </w:p>
         </w:tc>
         <w:tc>
           <w:tcPr>
-            <w:tcW w:w="1695" w:type="dxa"/>
+            <w:tcW w:w="1815" w:type="dxa"/>
             <w:tcBorders>
-              <w:top w:val="nil"/>
+              <w:top w:val="single" w:sz="8" w:space="0" w:color="000000"/>
               <w:left w:val="nil"/>
               <w:bottom w:val="single" w:sz="8" w:space="0" w:color="000000"/>
               <w:right w:val="single" w:sz="8" w:space="0" w:color="000000"/>
@@ -19357,7 +18788,7 @@
                 <w:szCs w:val="22"/>
                 <w:lang w:val="en-ID"/>
               </w:rPr>
-              <w:t>CHAR</w:t>
+              <w:t>INTEGER</w:t>
             </w:r>
           </w:p>
         </w:tc>
@@ -19365,7 +18796,7 @@
           <w:tcPr>
             <w:tcW w:w="1095" w:type="dxa"/>
             <w:tcBorders>
-              <w:top w:val="nil"/>
+              <w:top w:val="single" w:sz="8" w:space="0" w:color="000000"/>
               <w:left w:val="nil"/>
               <w:bottom w:val="single" w:sz="8" w:space="0" w:color="000000"/>
               <w:right w:val="single" w:sz="8" w:space="0" w:color="000000"/>
@@ -19392,15 +18823,15 @@
                 <w:szCs w:val="22"/>
                 <w:lang w:val="en-ID"/>
               </w:rPr>
-              <w:t>5</w:t>
+              <w:t>3</w:t>
             </w:r>
           </w:p>
         </w:tc>
         <w:tc>
           <w:tcPr>
-            <w:tcW w:w="2655" w:type="dxa"/>
+            <w:tcW w:w="2550" w:type="dxa"/>
             <w:tcBorders>
-              <w:top w:val="nil"/>
+              <w:top w:val="single" w:sz="8" w:space="0" w:color="000000"/>
               <w:left w:val="nil"/>
               <w:bottom w:val="single" w:sz="8" w:space="0" w:color="000000"/>
               <w:right w:val="single" w:sz="8" w:space="0" w:color="000000"/>
@@ -19436,7 +18867,7 @@
                 <w:szCs w:val="22"/>
                 <w:lang w:val="en-ID"/>
               </w:rPr>
-              <w:t>Fasilitas</w:t>
+              <w:t>Kamar</w:t>
             </w:r>
             <w:proofErr w:type="spellEnd"/>
             <w:r>
@@ -19454,7 +18885,7 @@
                 <w:szCs w:val="22"/>
                 <w:lang w:val="en-ID"/>
               </w:rPr>
-              <w:t>id_fasilitas</w:t>
+              <w:t>no_kamar</w:t>
             </w:r>
             <w:proofErr w:type="spellEnd"/>
             <w:r>
@@ -19469,9 +18900,9 @@
         </w:tc>
         <w:tc>
           <w:tcPr>
-            <w:tcW w:w="1740" w:type="dxa"/>
+            <w:tcW w:w="1755" w:type="dxa"/>
             <w:tcBorders>
-              <w:top w:val="nil"/>
+              <w:top w:val="single" w:sz="8" w:space="0" w:color="000000"/>
               <w:left w:val="nil"/>
               <w:bottom w:val="single" w:sz="8" w:space="0" w:color="000000"/>
               <w:right w:val="single" w:sz="8" w:space="0" w:color="000000"/>
@@ -19498,7 +18929,7 @@
                 <w:szCs w:val="22"/>
                 <w:lang w:val="en-ID"/>
               </w:rPr>
-              <w:t xml:space="preserve"> </w:t>
+              <w:t>Not null</w:t>
             </w:r>
           </w:p>
         </w:tc>
@@ -19509,11 +18940,11 @@
         </w:trPr>
         <w:tc>
           <w:tcPr>
-            <w:tcW w:w="1695" w:type="dxa"/>
+            <w:tcW w:w="1665" w:type="dxa"/>
             <w:tcBorders>
               <w:top w:val="nil"/>
               <w:left w:val="single" w:sz="8" w:space="0" w:color="000000"/>
-              <w:bottom w:val="single" w:sz="8" w:space="0" w:color="000000"/>
+              <w:bottom w:val="single" w:sz="4" w:space="0" w:color="auto"/>
               <w:right w:val="single" w:sz="8" w:space="0" w:color="000000"/>
             </w:tcBorders>
             <w:tcMar>
@@ -19532,25 +18963,23 @@
                 <w:lang w:val="en-ID"/>
               </w:rPr>
             </w:pPr>
-            <w:proofErr w:type="spellStart"/>
-            <w:r>
-              <w:rPr>
-                <w:sz w:val="22"/>
-                <w:szCs w:val="22"/>
-                <w:lang w:val="en-ID"/>
-              </w:rPr>
-              <w:t>No_kamar</w:t>
-            </w:r>
-            <w:proofErr w:type="spellEnd"/>
+            <w:r>
+              <w:rPr>
+                <w:sz w:val="22"/>
+                <w:szCs w:val="22"/>
+                <w:lang w:val="en-ID"/>
+              </w:rPr>
+              <w:t>Nik</w:t>
+            </w:r>
           </w:p>
         </w:tc>
         <w:tc>
           <w:tcPr>
-            <w:tcW w:w="1695" w:type="dxa"/>
+            <w:tcW w:w="1815" w:type="dxa"/>
             <w:tcBorders>
               <w:top w:val="nil"/>
               <w:left w:val="nil"/>
-              <w:bottom w:val="single" w:sz="8" w:space="0" w:color="000000"/>
+              <w:bottom w:val="single" w:sz="4" w:space="0" w:color="auto"/>
               <w:right w:val="single" w:sz="8" w:space="0" w:color="000000"/>
             </w:tcBorders>
             <w:tcMar>
@@ -19575,7 +19004,7 @@
                 <w:szCs w:val="22"/>
                 <w:lang w:val="en-ID"/>
               </w:rPr>
-              <w:t>INTEGER</w:t>
+              <w:t>VARCHAR2</w:t>
             </w:r>
           </w:p>
         </w:tc>
@@ -19585,7 +19014,7 @@
             <w:tcBorders>
               <w:top w:val="nil"/>
               <w:left w:val="nil"/>
-              <w:bottom w:val="single" w:sz="8" w:space="0" w:color="000000"/>
+              <w:bottom w:val="single" w:sz="4" w:space="0" w:color="auto"/>
               <w:right w:val="single" w:sz="8" w:space="0" w:color="000000"/>
             </w:tcBorders>
             <w:tcMar>
@@ -19610,17 +19039,17 @@
                 <w:szCs w:val="22"/>
                 <w:lang w:val="en-ID"/>
               </w:rPr>
-              <w:t>5</w:t>
+              <w:t>25</w:t>
             </w:r>
           </w:p>
         </w:tc>
         <w:tc>
           <w:tcPr>
-            <w:tcW w:w="2655" w:type="dxa"/>
+            <w:tcW w:w="2550" w:type="dxa"/>
             <w:tcBorders>
               <w:top w:val="nil"/>
               <w:left w:val="nil"/>
-              <w:bottom w:val="single" w:sz="8" w:space="0" w:color="000000"/>
+              <w:bottom w:val="single" w:sz="4" w:space="0" w:color="auto"/>
               <w:right w:val="single" w:sz="8" w:space="0" w:color="000000"/>
             </w:tcBorders>
             <w:tcMar>
@@ -19645,7 +19074,7 @@
                 <w:szCs w:val="22"/>
                 <w:lang w:val="en-ID"/>
               </w:rPr>
-              <w:t xml:space="preserve">Foreign key references </w:t>
+              <w:t>Foreign key references Customer(</w:t>
             </w:r>
             <w:proofErr w:type="spellStart"/>
             <w:r>
@@ -19654,25 +19083,7 @@
                 <w:szCs w:val="22"/>
                 <w:lang w:val="en-ID"/>
               </w:rPr>
-              <w:t>Kamar</w:t>
-            </w:r>
-            <w:proofErr w:type="spellEnd"/>
-            <w:r>
-              <w:rPr>
-                <w:sz w:val="22"/>
-                <w:szCs w:val="22"/>
-                <w:lang w:val="en-ID"/>
-              </w:rPr>
-              <w:t>(</w:t>
-            </w:r>
-            <w:proofErr w:type="spellStart"/>
-            <w:r>
-              <w:rPr>
-                <w:sz w:val="22"/>
-                <w:szCs w:val="22"/>
-                <w:lang w:val="en-ID"/>
-              </w:rPr>
-              <w:t>no_kamar</w:t>
+              <w:t>nik</w:t>
             </w:r>
             <w:proofErr w:type="spellEnd"/>
             <w:r>
@@ -19687,11 +19098,11 @@
         </w:tc>
         <w:tc>
           <w:tcPr>
-            <w:tcW w:w="1740" w:type="dxa"/>
+            <w:tcW w:w="1755" w:type="dxa"/>
             <w:tcBorders>
               <w:top w:val="nil"/>
               <w:left w:val="nil"/>
-              <w:bottom w:val="single" w:sz="8" w:space="0" w:color="000000"/>
+              <w:bottom w:val="single" w:sz="4" w:space="0" w:color="auto"/>
               <w:right w:val="single" w:sz="8" w:space="0" w:color="000000"/>
             </w:tcBorders>
             <w:tcMar>
@@ -19718,6 +19129,1535 @@
               </w:rPr>
               <w:t xml:space="preserve"> </w:t>
             </w:r>
+            <w:r>
+              <w:rPr>
+                <w:sz w:val="22"/>
+                <w:szCs w:val="22"/>
+                <w:lang w:val="en-ID"/>
+              </w:rPr>
+              <w:t>Not null</w:t>
+            </w:r>
+          </w:p>
+        </w:tc>
+      </w:tr>
+      <w:tr>
+        <w:trPr>
+          <w:trHeight w:val="760"/>
+        </w:trPr>
+        <w:tc>
+          <w:tcPr>
+            <w:tcW w:w="1665" w:type="dxa"/>
+            <w:tcBorders>
+              <w:top w:val="single" w:sz="4" w:space="0" w:color="auto"/>
+              <w:left w:val="single" w:sz="4" w:space="0" w:color="auto"/>
+              <w:bottom w:val="single" w:sz="4" w:space="0" w:color="auto"/>
+              <w:right w:val="single" w:sz="4" w:space="0" w:color="auto"/>
+            </w:tcBorders>
+            <w:tcMar>
+              <w:top w:w="100" w:type="dxa"/>
+              <w:left w:w="100" w:type="dxa"/>
+              <w:bottom w:w="100" w:type="dxa"/>
+              <w:right w:w="100" w:type="dxa"/>
+            </w:tcMar>
+          </w:tcPr>
+          <w:p>
+            <w:pPr>
+              <w:spacing w:line="276" w:lineRule="auto"/>
+              <w:rPr>
+                <w:sz w:val="22"/>
+                <w:szCs w:val="22"/>
+                <w:lang w:val="en-ID"/>
+              </w:rPr>
+            </w:pPr>
+            <w:r>
+              <w:rPr>
+                <w:sz w:val="22"/>
+                <w:szCs w:val="22"/>
+                <w:lang w:val="en-ID"/>
+              </w:rPr>
+              <w:t>admin</w:t>
+            </w:r>
+          </w:p>
+        </w:tc>
+        <w:tc>
+          <w:tcPr>
+            <w:tcW w:w="1815" w:type="dxa"/>
+            <w:tcBorders>
+              <w:top w:val="single" w:sz="4" w:space="0" w:color="auto"/>
+              <w:left w:val="single" w:sz="4" w:space="0" w:color="auto"/>
+              <w:bottom w:val="single" w:sz="4" w:space="0" w:color="auto"/>
+              <w:right w:val="single" w:sz="4" w:space="0" w:color="auto"/>
+            </w:tcBorders>
+            <w:tcMar>
+              <w:top w:w="100" w:type="dxa"/>
+              <w:left w:w="100" w:type="dxa"/>
+              <w:bottom w:w="100" w:type="dxa"/>
+              <w:right w:w="100" w:type="dxa"/>
+            </w:tcMar>
+          </w:tcPr>
+          <w:p>
+            <w:pPr>
+              <w:spacing w:line="276" w:lineRule="auto"/>
+              <w:rPr>
+                <w:sz w:val="22"/>
+                <w:szCs w:val="22"/>
+                <w:lang w:val="en-ID"/>
+              </w:rPr>
+            </w:pPr>
+            <w:r>
+              <w:rPr>
+                <w:sz w:val="22"/>
+                <w:szCs w:val="22"/>
+                <w:lang w:val="en-ID"/>
+              </w:rPr>
+              <w:t>VARCHAR2</w:t>
+            </w:r>
+          </w:p>
+        </w:tc>
+        <w:tc>
+          <w:tcPr>
+            <w:tcW w:w="1095" w:type="dxa"/>
+            <w:tcBorders>
+              <w:top w:val="single" w:sz="4" w:space="0" w:color="auto"/>
+              <w:left w:val="single" w:sz="4" w:space="0" w:color="auto"/>
+              <w:bottom w:val="single" w:sz="4" w:space="0" w:color="auto"/>
+              <w:right w:val="single" w:sz="4" w:space="0" w:color="auto"/>
+            </w:tcBorders>
+            <w:tcMar>
+              <w:top w:w="100" w:type="dxa"/>
+              <w:left w:w="100" w:type="dxa"/>
+              <w:bottom w:w="100" w:type="dxa"/>
+              <w:right w:w="100" w:type="dxa"/>
+            </w:tcMar>
+          </w:tcPr>
+          <w:p>
+            <w:pPr>
+              <w:spacing w:line="276" w:lineRule="auto"/>
+              <w:rPr>
+                <w:sz w:val="22"/>
+                <w:szCs w:val="22"/>
+                <w:lang w:val="en-ID"/>
+              </w:rPr>
+            </w:pPr>
+            <w:r>
+              <w:rPr>
+                <w:sz w:val="22"/>
+                <w:szCs w:val="22"/>
+                <w:lang w:val="en-ID"/>
+              </w:rPr>
+              <w:t>100</w:t>
+            </w:r>
+          </w:p>
+        </w:tc>
+        <w:tc>
+          <w:tcPr>
+            <w:tcW w:w="2550" w:type="dxa"/>
+            <w:tcBorders>
+              <w:top w:val="single" w:sz="4" w:space="0" w:color="auto"/>
+              <w:left w:val="single" w:sz="4" w:space="0" w:color="auto"/>
+              <w:bottom w:val="single" w:sz="4" w:space="0" w:color="auto"/>
+              <w:right w:val="single" w:sz="4" w:space="0" w:color="auto"/>
+            </w:tcBorders>
+            <w:tcMar>
+              <w:top w:w="100" w:type="dxa"/>
+              <w:left w:w="100" w:type="dxa"/>
+              <w:bottom w:w="100" w:type="dxa"/>
+              <w:right w:w="100" w:type="dxa"/>
+            </w:tcMar>
+          </w:tcPr>
+          <w:p>
+            <w:pPr>
+              <w:spacing w:line="276" w:lineRule="auto"/>
+              <w:rPr>
+                <w:sz w:val="22"/>
+                <w:szCs w:val="22"/>
+                <w:lang w:val="en-ID"/>
+              </w:rPr>
+            </w:pPr>
+            <w:r>
+              <w:rPr>
+                <w:sz w:val="22"/>
+                <w:szCs w:val="22"/>
+                <w:lang w:val="en-ID"/>
+              </w:rPr>
+              <w:t>Foreign key references Admin(username)</w:t>
+            </w:r>
+          </w:p>
+        </w:tc>
+        <w:tc>
+          <w:tcPr>
+            <w:tcW w:w="1755" w:type="dxa"/>
+            <w:tcBorders>
+              <w:top w:val="single" w:sz="4" w:space="0" w:color="auto"/>
+              <w:left w:val="single" w:sz="4" w:space="0" w:color="auto"/>
+              <w:bottom w:val="single" w:sz="4" w:space="0" w:color="auto"/>
+              <w:right w:val="single" w:sz="4" w:space="0" w:color="auto"/>
+            </w:tcBorders>
+            <w:tcMar>
+              <w:top w:w="100" w:type="dxa"/>
+              <w:left w:w="100" w:type="dxa"/>
+              <w:bottom w:w="100" w:type="dxa"/>
+              <w:right w:w="100" w:type="dxa"/>
+            </w:tcMar>
+          </w:tcPr>
+          <w:p>
+            <w:pPr>
+              <w:spacing w:line="276" w:lineRule="auto"/>
+              <w:rPr>
+                <w:sz w:val="22"/>
+                <w:szCs w:val="22"/>
+                <w:lang w:val="en-ID"/>
+              </w:rPr>
+            </w:pPr>
+            <w:r>
+              <w:rPr>
+                <w:sz w:val="22"/>
+                <w:szCs w:val="22"/>
+                <w:lang w:val="en-ID"/>
+              </w:rPr>
+              <w:t>Not null</w:t>
+            </w:r>
+          </w:p>
+        </w:tc>
+      </w:tr>
+      <w:tr>
+        <w:trPr>
+          <w:trHeight w:val="760"/>
+        </w:trPr>
+        <w:tc>
+          <w:tcPr>
+            <w:tcW w:w="1665" w:type="dxa"/>
+            <w:tcBorders>
+              <w:top w:val="single" w:sz="4" w:space="0" w:color="auto"/>
+              <w:left w:val="single" w:sz="4" w:space="0" w:color="auto"/>
+              <w:bottom w:val="single" w:sz="4" w:space="0" w:color="auto"/>
+              <w:right w:val="single" w:sz="4" w:space="0" w:color="auto"/>
+            </w:tcBorders>
+            <w:tcMar>
+              <w:top w:w="100" w:type="dxa"/>
+              <w:left w:w="100" w:type="dxa"/>
+              <w:bottom w:w="100" w:type="dxa"/>
+              <w:right w:w="100" w:type="dxa"/>
+            </w:tcMar>
+          </w:tcPr>
+          <w:p>
+            <w:pPr>
+              <w:spacing w:line="276" w:lineRule="auto"/>
+              <w:rPr>
+                <w:sz w:val="22"/>
+                <w:szCs w:val="22"/>
+                <w:lang w:val="en-ID"/>
+              </w:rPr>
+            </w:pPr>
+            <w:proofErr w:type="spellStart"/>
+            <w:r>
+              <w:rPr>
+                <w:sz w:val="22"/>
+                <w:szCs w:val="22"/>
+                <w:lang w:val="en-ID"/>
+              </w:rPr>
+              <w:t>Tanggal</w:t>
+            </w:r>
+            <w:proofErr w:type="spellEnd"/>
+          </w:p>
+        </w:tc>
+        <w:tc>
+          <w:tcPr>
+            <w:tcW w:w="1815" w:type="dxa"/>
+            <w:tcBorders>
+              <w:top w:val="single" w:sz="4" w:space="0" w:color="auto"/>
+              <w:left w:val="single" w:sz="4" w:space="0" w:color="auto"/>
+              <w:bottom w:val="single" w:sz="4" w:space="0" w:color="auto"/>
+              <w:right w:val="single" w:sz="4" w:space="0" w:color="auto"/>
+            </w:tcBorders>
+            <w:tcMar>
+              <w:top w:w="100" w:type="dxa"/>
+              <w:left w:w="100" w:type="dxa"/>
+              <w:bottom w:w="100" w:type="dxa"/>
+              <w:right w:w="100" w:type="dxa"/>
+            </w:tcMar>
+          </w:tcPr>
+          <w:p>
+            <w:pPr>
+              <w:spacing w:line="276" w:lineRule="auto"/>
+              <w:rPr>
+                <w:sz w:val="22"/>
+                <w:szCs w:val="22"/>
+                <w:lang w:val="en-ID"/>
+              </w:rPr>
+            </w:pPr>
+            <w:r>
+              <w:rPr>
+                <w:sz w:val="22"/>
+                <w:szCs w:val="22"/>
+                <w:lang w:val="en-ID"/>
+              </w:rPr>
+              <w:t>DATE</w:t>
+            </w:r>
+          </w:p>
+        </w:tc>
+        <w:tc>
+          <w:tcPr>
+            <w:tcW w:w="1095" w:type="dxa"/>
+            <w:tcBorders>
+              <w:top w:val="single" w:sz="4" w:space="0" w:color="auto"/>
+              <w:left w:val="single" w:sz="4" w:space="0" w:color="auto"/>
+              <w:bottom w:val="single" w:sz="4" w:space="0" w:color="auto"/>
+              <w:right w:val="single" w:sz="4" w:space="0" w:color="auto"/>
+            </w:tcBorders>
+            <w:tcMar>
+              <w:top w:w="100" w:type="dxa"/>
+              <w:left w:w="100" w:type="dxa"/>
+              <w:bottom w:w="100" w:type="dxa"/>
+              <w:right w:w="100" w:type="dxa"/>
+            </w:tcMar>
+          </w:tcPr>
+          <w:p>
+            <w:pPr>
+              <w:spacing w:line="276" w:lineRule="auto"/>
+              <w:rPr>
+                <w:sz w:val="22"/>
+                <w:szCs w:val="22"/>
+                <w:lang w:val="en-ID"/>
+              </w:rPr>
+            </w:pPr>
+          </w:p>
+        </w:tc>
+        <w:tc>
+          <w:tcPr>
+            <w:tcW w:w="2550" w:type="dxa"/>
+            <w:tcBorders>
+              <w:top w:val="single" w:sz="4" w:space="0" w:color="auto"/>
+              <w:left w:val="single" w:sz="4" w:space="0" w:color="auto"/>
+              <w:bottom w:val="single" w:sz="4" w:space="0" w:color="auto"/>
+              <w:right w:val="single" w:sz="4" w:space="0" w:color="auto"/>
+            </w:tcBorders>
+            <w:tcMar>
+              <w:top w:w="100" w:type="dxa"/>
+              <w:left w:w="100" w:type="dxa"/>
+              <w:bottom w:w="100" w:type="dxa"/>
+              <w:right w:w="100" w:type="dxa"/>
+            </w:tcMar>
+          </w:tcPr>
+          <w:p>
+            <w:pPr>
+              <w:spacing w:line="276" w:lineRule="auto"/>
+              <w:rPr>
+                <w:sz w:val="22"/>
+                <w:szCs w:val="22"/>
+                <w:lang w:val="en-ID"/>
+              </w:rPr>
+            </w:pPr>
+          </w:p>
+        </w:tc>
+        <w:tc>
+          <w:tcPr>
+            <w:tcW w:w="1755" w:type="dxa"/>
+            <w:tcBorders>
+              <w:top w:val="single" w:sz="4" w:space="0" w:color="auto"/>
+              <w:left w:val="single" w:sz="4" w:space="0" w:color="auto"/>
+              <w:bottom w:val="single" w:sz="4" w:space="0" w:color="auto"/>
+              <w:right w:val="single" w:sz="4" w:space="0" w:color="auto"/>
+            </w:tcBorders>
+            <w:tcMar>
+              <w:top w:w="100" w:type="dxa"/>
+              <w:left w:w="100" w:type="dxa"/>
+              <w:bottom w:w="100" w:type="dxa"/>
+              <w:right w:w="100" w:type="dxa"/>
+            </w:tcMar>
+          </w:tcPr>
+          <w:p>
+            <w:pPr>
+              <w:spacing w:line="276" w:lineRule="auto"/>
+              <w:rPr>
+                <w:sz w:val="22"/>
+                <w:szCs w:val="22"/>
+                <w:lang w:val="en-ID"/>
+              </w:rPr>
+            </w:pPr>
+            <w:r>
+              <w:rPr>
+                <w:sz w:val="22"/>
+                <w:szCs w:val="22"/>
+                <w:lang w:val="en-ID"/>
+              </w:rPr>
+              <w:t>Not null</w:t>
+            </w:r>
+          </w:p>
+        </w:tc>
+      </w:tr>
+    </w:tbl>
+    <w:p>
+      <w:pPr>
+        <w:rPr>
+          <w:sz w:val="22"/>
+          <w:szCs w:val="22"/>
+          <w:lang w:val="en-ID"/>
+        </w:rPr>
+      </w:pPr>
+      <w:r>
+        <w:rPr>
+          <w:sz w:val="22"/>
+          <w:szCs w:val="22"/>
+          <w:lang w:val="en-ID"/>
+        </w:rPr>
+        <w:t xml:space="preserve"> </w:t>
+      </w:r>
+    </w:p>
+    <w:p>
+      <w:pPr>
+        <w:pStyle w:val="Heading8"/>
+        <w:rPr>
+          <w:rFonts w:ascii="Times New Roman" w:hAnsi="Times New Roman" w:cs="Times New Roman"/>
+          <w:lang w:val="en-ID"/>
+        </w:rPr>
+      </w:pPr>
+      <w:bookmarkStart w:id="47" w:name="_Toc6800913"/>
+      <w:r>
+        <w:rPr>
+          <w:rFonts w:ascii="Times New Roman" w:hAnsi="Times New Roman" w:cs="Times New Roman"/>
+          <w:lang w:val="en-ID"/>
+        </w:rPr>
+        <w:t xml:space="preserve">6.Tabel </w:t>
+      </w:r>
+      <w:proofErr w:type="spellStart"/>
+      <w:r>
+        <w:rPr>
+          <w:rFonts w:ascii="Times New Roman" w:hAnsi="Times New Roman" w:cs="Times New Roman"/>
+          <w:lang w:val="en-ID"/>
+        </w:rPr>
+        <w:t>Memiliki</w:t>
+      </w:r>
+      <w:bookmarkEnd w:id="47"/>
+      <w:proofErr w:type="spellEnd"/>
+    </w:p>
+    <w:p>
+      <w:pPr>
+        <w:rPr>
+          <w:sz w:val="22"/>
+          <w:szCs w:val="22"/>
+          <w:lang w:val="en-ID"/>
+        </w:rPr>
+      </w:pPr>
+      <w:r>
+        <w:rPr>
+          <w:sz w:val="22"/>
+          <w:szCs w:val="22"/>
+          <w:lang w:val="en-ID"/>
+        </w:rPr>
+        <w:t xml:space="preserve">Nama </w:t>
+      </w:r>
+      <w:proofErr w:type="gramStart"/>
+      <w:r>
+        <w:rPr>
+          <w:sz w:val="22"/>
+          <w:szCs w:val="22"/>
+          <w:lang w:val="en-ID"/>
+        </w:rPr>
+        <w:t>File :</w:t>
+      </w:r>
+      <w:proofErr w:type="gramEnd"/>
+      <w:r>
+        <w:rPr>
+          <w:sz w:val="22"/>
+          <w:szCs w:val="22"/>
+          <w:lang w:val="en-ID"/>
+        </w:rPr>
+        <w:t xml:space="preserve"> </w:t>
+      </w:r>
+      <w:proofErr w:type="spellStart"/>
+      <w:r>
+        <w:rPr>
+          <w:sz w:val="22"/>
+          <w:szCs w:val="22"/>
+          <w:lang w:val="en-ID"/>
+        </w:rPr>
+        <w:t>Memiliki.sql</w:t>
+      </w:r>
+      <w:proofErr w:type="spellEnd"/>
+      <w:r>
+        <w:rPr>
+          <w:sz w:val="22"/>
+          <w:szCs w:val="22"/>
+          <w:lang w:val="en-ID"/>
+        </w:rPr>
+        <w:t xml:space="preserve"> (File MySQL)</w:t>
+      </w:r>
+    </w:p>
+    <w:p>
+      <w:pPr>
+        <w:rPr>
+          <w:sz w:val="22"/>
+          <w:szCs w:val="22"/>
+          <w:lang w:val="en-ID"/>
+        </w:rPr>
+      </w:pPr>
+      <w:proofErr w:type="spellStart"/>
+      <w:r>
+        <w:rPr>
+          <w:sz w:val="22"/>
+          <w:szCs w:val="22"/>
+          <w:lang w:val="en-ID"/>
+        </w:rPr>
+        <w:t>Tempat</w:t>
+      </w:r>
+      <w:proofErr w:type="spellEnd"/>
+      <w:r>
+        <w:rPr>
+          <w:sz w:val="22"/>
+          <w:szCs w:val="22"/>
+          <w:lang w:val="en-ID"/>
+        </w:rPr>
+        <w:t xml:space="preserve"> </w:t>
+      </w:r>
+      <w:proofErr w:type="spellStart"/>
+      <w:proofErr w:type="gramStart"/>
+      <w:r>
+        <w:rPr>
+          <w:sz w:val="22"/>
+          <w:szCs w:val="22"/>
+          <w:lang w:val="en-ID"/>
+        </w:rPr>
+        <w:t>peyimpanan</w:t>
+      </w:r>
+      <w:proofErr w:type="spellEnd"/>
+      <w:r>
+        <w:rPr>
+          <w:sz w:val="22"/>
+          <w:szCs w:val="22"/>
+          <w:lang w:val="en-ID"/>
+        </w:rPr>
+        <w:t xml:space="preserve"> :</w:t>
+      </w:r>
+      <w:proofErr w:type="gramEnd"/>
+      <w:r>
+        <w:rPr>
+          <w:sz w:val="22"/>
+          <w:szCs w:val="22"/>
+          <w:lang w:val="en-ID"/>
+        </w:rPr>
+        <w:t xml:space="preserve"> Server</w:t>
+      </w:r>
+    </w:p>
+    <w:tbl>
+      <w:tblPr>
+        <w:tblStyle w:val="ae"/>
+        <w:tblW w:w="8880" w:type="dxa"/>
+        <w:tblBorders>
+          <w:top w:val="single" w:sz="4" w:space="0" w:color="auto"/>
+          <w:left w:val="single" w:sz="4" w:space="0" w:color="auto"/>
+          <w:bottom w:val="single" w:sz="4" w:space="0" w:color="auto"/>
+          <w:right w:val="single" w:sz="4" w:space="0" w:color="auto"/>
+          <w:insideH w:val="single" w:sz="4" w:space="0" w:color="auto"/>
+          <w:insideV w:val="single" w:sz="4" w:space="0" w:color="auto"/>
+        </w:tblBorders>
+        <w:tblLayout w:type="fixed"/>
+        <w:tblLook w:val="0600" w:firstRow="0" w:lastRow="0" w:firstColumn="0" w:lastColumn="0" w:noHBand="1" w:noVBand="1"/>
+      </w:tblPr>
+      <w:tblGrid>
+        <w:gridCol w:w="1695"/>
+        <w:gridCol w:w="1695"/>
+        <w:gridCol w:w="1095"/>
+        <w:gridCol w:w="2655"/>
+        <w:gridCol w:w="1740"/>
+      </w:tblGrid>
+      <w:tr>
+        <w:trPr>
+          <w:trHeight w:val="480"/>
+        </w:trPr>
+        <w:tc>
+          <w:tcPr>
+            <w:tcW w:w="1695" w:type="dxa"/>
+            <w:tcMar>
+              <w:top w:w="100" w:type="dxa"/>
+              <w:left w:w="100" w:type="dxa"/>
+              <w:bottom w:w="100" w:type="dxa"/>
+              <w:right w:w="100" w:type="dxa"/>
+            </w:tcMar>
+          </w:tcPr>
+          <w:p>
+            <w:pPr>
+              <w:spacing w:line="276" w:lineRule="auto"/>
+              <w:jc w:val="center"/>
+              <w:rPr>
+                <w:sz w:val="22"/>
+                <w:szCs w:val="22"/>
+                <w:lang w:val="en-ID"/>
+              </w:rPr>
+            </w:pPr>
+            <w:r>
+              <w:rPr>
+                <w:sz w:val="22"/>
+                <w:szCs w:val="22"/>
+                <w:lang w:val="en-ID"/>
+              </w:rPr>
+              <w:t>Nama Field</w:t>
+            </w:r>
+          </w:p>
+        </w:tc>
+        <w:tc>
+          <w:tcPr>
+            <w:tcW w:w="1695" w:type="dxa"/>
+            <w:tcMar>
+              <w:top w:w="100" w:type="dxa"/>
+              <w:left w:w="100" w:type="dxa"/>
+              <w:bottom w:w="100" w:type="dxa"/>
+              <w:right w:w="100" w:type="dxa"/>
+            </w:tcMar>
+          </w:tcPr>
+          <w:p>
+            <w:pPr>
+              <w:spacing w:line="276" w:lineRule="auto"/>
+              <w:jc w:val="center"/>
+              <w:rPr>
+                <w:sz w:val="22"/>
+                <w:szCs w:val="22"/>
+                <w:lang w:val="en-ID"/>
+              </w:rPr>
+            </w:pPr>
+            <w:proofErr w:type="spellStart"/>
+            <w:r>
+              <w:rPr>
+                <w:sz w:val="22"/>
+                <w:szCs w:val="22"/>
+                <w:lang w:val="en-ID"/>
+              </w:rPr>
+              <w:t>Tipe</w:t>
+            </w:r>
+            <w:proofErr w:type="spellEnd"/>
+            <w:r>
+              <w:rPr>
+                <w:sz w:val="22"/>
+                <w:szCs w:val="22"/>
+                <w:lang w:val="en-ID"/>
+              </w:rPr>
+              <w:t xml:space="preserve"> Data</w:t>
+            </w:r>
+          </w:p>
+        </w:tc>
+        <w:tc>
+          <w:tcPr>
+            <w:tcW w:w="1095" w:type="dxa"/>
+            <w:tcMar>
+              <w:top w:w="100" w:type="dxa"/>
+              <w:left w:w="100" w:type="dxa"/>
+              <w:bottom w:w="100" w:type="dxa"/>
+              <w:right w:w="100" w:type="dxa"/>
+            </w:tcMar>
+          </w:tcPr>
+          <w:p>
+            <w:pPr>
+              <w:spacing w:line="276" w:lineRule="auto"/>
+              <w:jc w:val="center"/>
+              <w:rPr>
+                <w:sz w:val="22"/>
+                <w:szCs w:val="22"/>
+                <w:lang w:val="en-ID"/>
+              </w:rPr>
+            </w:pPr>
+            <w:r>
+              <w:rPr>
+                <w:sz w:val="22"/>
+                <w:szCs w:val="22"/>
+                <w:lang w:val="en-ID"/>
+              </w:rPr>
+              <w:t>Panjang</w:t>
+            </w:r>
+          </w:p>
+        </w:tc>
+        <w:tc>
+          <w:tcPr>
+            <w:tcW w:w="2655" w:type="dxa"/>
+            <w:tcMar>
+              <w:top w:w="100" w:type="dxa"/>
+              <w:left w:w="100" w:type="dxa"/>
+              <w:bottom w:w="100" w:type="dxa"/>
+              <w:right w:w="100" w:type="dxa"/>
+            </w:tcMar>
+          </w:tcPr>
+          <w:p>
+            <w:pPr>
+              <w:spacing w:line="276" w:lineRule="auto"/>
+              <w:jc w:val="center"/>
+              <w:rPr>
+                <w:sz w:val="22"/>
+                <w:szCs w:val="22"/>
+                <w:lang w:val="en-ID"/>
+              </w:rPr>
+            </w:pPr>
+            <w:proofErr w:type="spellStart"/>
+            <w:r>
+              <w:rPr>
+                <w:sz w:val="22"/>
+                <w:szCs w:val="22"/>
+                <w:lang w:val="en-ID"/>
+              </w:rPr>
+              <w:t>Kunci</w:t>
+            </w:r>
+            <w:proofErr w:type="spellEnd"/>
+          </w:p>
+        </w:tc>
+        <w:tc>
+          <w:tcPr>
+            <w:tcW w:w="1740" w:type="dxa"/>
+            <w:tcMar>
+              <w:top w:w="100" w:type="dxa"/>
+              <w:left w:w="100" w:type="dxa"/>
+              <w:bottom w:w="100" w:type="dxa"/>
+              <w:right w:w="100" w:type="dxa"/>
+            </w:tcMar>
+          </w:tcPr>
+          <w:p>
+            <w:pPr>
+              <w:spacing w:line="276" w:lineRule="auto"/>
+              <w:jc w:val="center"/>
+              <w:rPr>
+                <w:sz w:val="22"/>
+                <w:szCs w:val="22"/>
+                <w:lang w:val="en-ID"/>
+              </w:rPr>
+            </w:pPr>
+            <w:proofErr w:type="spellStart"/>
+            <w:r>
+              <w:rPr>
+                <w:sz w:val="22"/>
+                <w:szCs w:val="22"/>
+                <w:lang w:val="en-ID"/>
+              </w:rPr>
+              <w:t>Keterangan</w:t>
+            </w:r>
+            <w:proofErr w:type="spellEnd"/>
+          </w:p>
+        </w:tc>
+      </w:tr>
+      <w:tr>
+        <w:trPr>
+          <w:trHeight w:val="760"/>
+        </w:trPr>
+        <w:tc>
+          <w:tcPr>
+            <w:tcW w:w="1695" w:type="dxa"/>
+            <w:tcMar>
+              <w:top w:w="100" w:type="dxa"/>
+              <w:left w:w="100" w:type="dxa"/>
+              <w:bottom w:w="100" w:type="dxa"/>
+              <w:right w:w="100" w:type="dxa"/>
+            </w:tcMar>
+          </w:tcPr>
+          <w:p>
+            <w:pPr>
+              <w:spacing w:line="276" w:lineRule="auto"/>
+              <w:rPr>
+                <w:sz w:val="22"/>
+                <w:szCs w:val="22"/>
+                <w:lang w:val="en-ID"/>
+              </w:rPr>
+            </w:pPr>
+            <w:proofErr w:type="spellStart"/>
+            <w:r>
+              <w:rPr>
+                <w:sz w:val="22"/>
+                <w:szCs w:val="22"/>
+                <w:lang w:val="en-ID"/>
+              </w:rPr>
+              <w:t>id_fasilitas</w:t>
+            </w:r>
+            <w:proofErr w:type="spellEnd"/>
+          </w:p>
+        </w:tc>
+        <w:tc>
+          <w:tcPr>
+            <w:tcW w:w="1695" w:type="dxa"/>
+            <w:tcMar>
+              <w:top w:w="100" w:type="dxa"/>
+              <w:left w:w="100" w:type="dxa"/>
+              <w:bottom w:w="100" w:type="dxa"/>
+              <w:right w:w="100" w:type="dxa"/>
+            </w:tcMar>
+          </w:tcPr>
+          <w:p>
+            <w:pPr>
+              <w:spacing w:line="276" w:lineRule="auto"/>
+              <w:rPr>
+                <w:sz w:val="22"/>
+                <w:szCs w:val="22"/>
+                <w:lang w:val="en-ID"/>
+              </w:rPr>
+            </w:pPr>
+            <w:r>
+              <w:rPr>
+                <w:sz w:val="22"/>
+                <w:szCs w:val="22"/>
+                <w:lang w:val="en-ID"/>
+              </w:rPr>
+              <w:t>VARCHAR2</w:t>
+            </w:r>
+          </w:p>
+        </w:tc>
+        <w:tc>
+          <w:tcPr>
+            <w:tcW w:w="1095" w:type="dxa"/>
+            <w:tcMar>
+              <w:top w:w="100" w:type="dxa"/>
+              <w:left w:w="100" w:type="dxa"/>
+              <w:bottom w:w="100" w:type="dxa"/>
+              <w:right w:w="100" w:type="dxa"/>
+            </w:tcMar>
+          </w:tcPr>
+          <w:p>
+            <w:pPr>
+              <w:spacing w:line="276" w:lineRule="auto"/>
+              <w:rPr>
+                <w:sz w:val="22"/>
+                <w:szCs w:val="22"/>
+                <w:lang w:val="en-ID"/>
+              </w:rPr>
+            </w:pPr>
+            <w:r>
+              <w:rPr>
+                <w:sz w:val="22"/>
+                <w:szCs w:val="22"/>
+                <w:lang w:val="en-ID"/>
+              </w:rPr>
+              <w:t>25</w:t>
+            </w:r>
+          </w:p>
+        </w:tc>
+        <w:tc>
+          <w:tcPr>
+            <w:tcW w:w="2655" w:type="dxa"/>
+            <w:tcMar>
+              <w:top w:w="100" w:type="dxa"/>
+              <w:left w:w="100" w:type="dxa"/>
+              <w:bottom w:w="100" w:type="dxa"/>
+              <w:right w:w="100" w:type="dxa"/>
+            </w:tcMar>
+          </w:tcPr>
+          <w:p>
+            <w:pPr>
+              <w:spacing w:line="276" w:lineRule="auto"/>
+              <w:rPr>
+                <w:sz w:val="22"/>
+                <w:szCs w:val="22"/>
+                <w:lang w:val="en-ID"/>
+              </w:rPr>
+            </w:pPr>
+            <w:r>
+              <w:rPr>
+                <w:sz w:val="22"/>
+                <w:szCs w:val="22"/>
+                <w:lang w:val="en-ID"/>
+              </w:rPr>
+              <w:t xml:space="preserve">Foreign key references </w:t>
+            </w:r>
+            <w:proofErr w:type="spellStart"/>
+            <w:r>
+              <w:rPr>
+                <w:sz w:val="22"/>
+                <w:szCs w:val="22"/>
+                <w:lang w:val="en-ID"/>
+              </w:rPr>
+              <w:t>Fasilitas</w:t>
+            </w:r>
+            <w:proofErr w:type="spellEnd"/>
+            <w:r>
+              <w:rPr>
+                <w:sz w:val="22"/>
+                <w:szCs w:val="22"/>
+                <w:lang w:val="en-ID"/>
+              </w:rPr>
+              <w:t>(</w:t>
+            </w:r>
+            <w:proofErr w:type="spellStart"/>
+            <w:r>
+              <w:rPr>
+                <w:sz w:val="22"/>
+                <w:szCs w:val="22"/>
+                <w:lang w:val="en-ID"/>
+              </w:rPr>
+              <w:t>id_fasilitas</w:t>
+            </w:r>
+            <w:proofErr w:type="spellEnd"/>
+            <w:r>
+              <w:rPr>
+                <w:sz w:val="22"/>
+                <w:szCs w:val="22"/>
+                <w:lang w:val="en-ID"/>
+              </w:rPr>
+              <w:t>)</w:t>
+            </w:r>
+          </w:p>
+        </w:tc>
+        <w:tc>
+          <w:tcPr>
+            <w:tcW w:w="1740" w:type="dxa"/>
+            <w:tcMar>
+              <w:top w:w="100" w:type="dxa"/>
+              <w:left w:w="100" w:type="dxa"/>
+              <w:bottom w:w="100" w:type="dxa"/>
+              <w:right w:w="100" w:type="dxa"/>
+            </w:tcMar>
+          </w:tcPr>
+          <w:p>
+            <w:pPr>
+              <w:spacing w:line="276" w:lineRule="auto"/>
+              <w:rPr>
+                <w:sz w:val="22"/>
+                <w:szCs w:val="22"/>
+                <w:lang w:val="en-ID"/>
+              </w:rPr>
+            </w:pPr>
+            <w:r>
+              <w:rPr>
+                <w:sz w:val="22"/>
+                <w:szCs w:val="22"/>
+                <w:lang w:val="en-ID"/>
+              </w:rPr>
+              <w:t>Not null</w:t>
+            </w:r>
+          </w:p>
+        </w:tc>
+      </w:tr>
+      <w:tr>
+        <w:trPr>
+          <w:trHeight w:val="760"/>
+        </w:trPr>
+        <w:tc>
+          <w:tcPr>
+            <w:tcW w:w="1695" w:type="dxa"/>
+            <w:tcMar>
+              <w:top w:w="100" w:type="dxa"/>
+              <w:left w:w="100" w:type="dxa"/>
+              <w:bottom w:w="100" w:type="dxa"/>
+              <w:right w:w="100" w:type="dxa"/>
+            </w:tcMar>
+          </w:tcPr>
+          <w:p>
+            <w:pPr>
+              <w:spacing w:line="276" w:lineRule="auto"/>
+              <w:rPr>
+                <w:sz w:val="22"/>
+                <w:szCs w:val="22"/>
+                <w:lang w:val="en-ID"/>
+              </w:rPr>
+            </w:pPr>
+            <w:proofErr w:type="spellStart"/>
+            <w:r>
+              <w:rPr>
+                <w:sz w:val="22"/>
+                <w:szCs w:val="22"/>
+                <w:lang w:val="en-ID"/>
+              </w:rPr>
+              <w:t>No_kamar</w:t>
+            </w:r>
+            <w:proofErr w:type="spellEnd"/>
+          </w:p>
+        </w:tc>
+        <w:tc>
+          <w:tcPr>
+            <w:tcW w:w="1695" w:type="dxa"/>
+            <w:tcMar>
+              <w:top w:w="100" w:type="dxa"/>
+              <w:left w:w="100" w:type="dxa"/>
+              <w:bottom w:w="100" w:type="dxa"/>
+              <w:right w:w="100" w:type="dxa"/>
+            </w:tcMar>
+          </w:tcPr>
+          <w:p>
+            <w:pPr>
+              <w:spacing w:line="276" w:lineRule="auto"/>
+              <w:rPr>
+                <w:sz w:val="22"/>
+                <w:szCs w:val="22"/>
+                <w:lang w:val="en-ID"/>
+              </w:rPr>
+            </w:pPr>
+            <w:r>
+              <w:rPr>
+                <w:sz w:val="22"/>
+                <w:szCs w:val="22"/>
+                <w:lang w:val="en-ID"/>
+              </w:rPr>
+              <w:t>INTEGER</w:t>
+            </w:r>
+          </w:p>
+        </w:tc>
+        <w:tc>
+          <w:tcPr>
+            <w:tcW w:w="1095" w:type="dxa"/>
+            <w:tcMar>
+              <w:top w:w="100" w:type="dxa"/>
+              <w:left w:w="100" w:type="dxa"/>
+              <w:bottom w:w="100" w:type="dxa"/>
+              <w:right w:w="100" w:type="dxa"/>
+            </w:tcMar>
+          </w:tcPr>
+          <w:p>
+            <w:pPr>
+              <w:spacing w:line="276" w:lineRule="auto"/>
+              <w:rPr>
+                <w:sz w:val="22"/>
+                <w:szCs w:val="22"/>
+                <w:lang w:val="en-ID"/>
+              </w:rPr>
+            </w:pPr>
+            <w:r>
+              <w:rPr>
+                <w:sz w:val="22"/>
+                <w:szCs w:val="22"/>
+                <w:lang w:val="en-ID"/>
+              </w:rPr>
+              <w:t>3</w:t>
+            </w:r>
+          </w:p>
+        </w:tc>
+        <w:tc>
+          <w:tcPr>
+            <w:tcW w:w="2655" w:type="dxa"/>
+            <w:tcMar>
+              <w:top w:w="100" w:type="dxa"/>
+              <w:left w:w="100" w:type="dxa"/>
+              <w:bottom w:w="100" w:type="dxa"/>
+              <w:right w:w="100" w:type="dxa"/>
+            </w:tcMar>
+          </w:tcPr>
+          <w:p>
+            <w:pPr>
+              <w:spacing w:line="276" w:lineRule="auto"/>
+              <w:rPr>
+                <w:sz w:val="22"/>
+                <w:szCs w:val="22"/>
+                <w:lang w:val="en-ID"/>
+              </w:rPr>
+            </w:pPr>
+            <w:r>
+              <w:rPr>
+                <w:sz w:val="22"/>
+                <w:szCs w:val="22"/>
+                <w:lang w:val="en-ID"/>
+              </w:rPr>
+              <w:t xml:space="preserve">Foreign key references </w:t>
+            </w:r>
+            <w:proofErr w:type="spellStart"/>
+            <w:r>
+              <w:rPr>
+                <w:sz w:val="22"/>
+                <w:szCs w:val="22"/>
+                <w:lang w:val="en-ID"/>
+              </w:rPr>
+              <w:t>Kamar</w:t>
+            </w:r>
+            <w:proofErr w:type="spellEnd"/>
+            <w:r>
+              <w:rPr>
+                <w:sz w:val="22"/>
+                <w:szCs w:val="22"/>
+                <w:lang w:val="en-ID"/>
+              </w:rPr>
+              <w:t>(</w:t>
+            </w:r>
+            <w:proofErr w:type="spellStart"/>
+            <w:r>
+              <w:rPr>
+                <w:sz w:val="22"/>
+                <w:szCs w:val="22"/>
+                <w:lang w:val="en-ID"/>
+              </w:rPr>
+              <w:t>no_kamar</w:t>
+            </w:r>
+            <w:proofErr w:type="spellEnd"/>
+            <w:r>
+              <w:rPr>
+                <w:sz w:val="22"/>
+                <w:szCs w:val="22"/>
+                <w:lang w:val="en-ID"/>
+              </w:rPr>
+              <w:t>)</w:t>
+            </w:r>
+          </w:p>
+        </w:tc>
+        <w:tc>
+          <w:tcPr>
+            <w:tcW w:w="1740" w:type="dxa"/>
+            <w:tcMar>
+              <w:top w:w="100" w:type="dxa"/>
+              <w:left w:w="100" w:type="dxa"/>
+              <w:bottom w:w="100" w:type="dxa"/>
+              <w:right w:w="100" w:type="dxa"/>
+            </w:tcMar>
+          </w:tcPr>
+          <w:p>
+            <w:pPr>
+              <w:spacing w:line="276" w:lineRule="auto"/>
+              <w:rPr>
+                <w:sz w:val="22"/>
+                <w:szCs w:val="22"/>
+                <w:lang w:val="en-ID"/>
+              </w:rPr>
+            </w:pPr>
+            <w:r>
+              <w:rPr>
+                <w:sz w:val="22"/>
+                <w:szCs w:val="22"/>
+                <w:lang w:val="en-ID"/>
+              </w:rPr>
+              <w:t>Not null</w:t>
+            </w:r>
+          </w:p>
+        </w:tc>
+      </w:tr>
+      <w:tr>
+        <w:trPr>
+          <w:trHeight w:val="760"/>
+        </w:trPr>
+        <w:tc>
+          <w:tcPr>
+            <w:tcW w:w="1695" w:type="dxa"/>
+            <w:tcMar>
+              <w:top w:w="100" w:type="dxa"/>
+              <w:left w:w="100" w:type="dxa"/>
+              <w:bottom w:w="100" w:type="dxa"/>
+              <w:right w:w="100" w:type="dxa"/>
+            </w:tcMar>
+          </w:tcPr>
+          <w:p>
+            <w:pPr>
+              <w:spacing w:line="276" w:lineRule="auto"/>
+              <w:rPr>
+                <w:sz w:val="22"/>
+                <w:szCs w:val="22"/>
+                <w:lang w:val="en-ID"/>
+              </w:rPr>
+            </w:pPr>
+            <w:r>
+              <w:rPr>
+                <w:sz w:val="22"/>
+                <w:szCs w:val="22"/>
+                <w:lang w:val="en-ID"/>
+              </w:rPr>
+              <w:lastRenderedPageBreak/>
+              <w:t>Nik</w:t>
+            </w:r>
+          </w:p>
+        </w:tc>
+        <w:tc>
+          <w:tcPr>
+            <w:tcW w:w="1695" w:type="dxa"/>
+            <w:tcMar>
+              <w:top w:w="100" w:type="dxa"/>
+              <w:left w:w="100" w:type="dxa"/>
+              <w:bottom w:w="100" w:type="dxa"/>
+              <w:right w:w="100" w:type="dxa"/>
+            </w:tcMar>
+          </w:tcPr>
+          <w:p>
+            <w:pPr>
+              <w:spacing w:line="276" w:lineRule="auto"/>
+              <w:rPr>
+                <w:sz w:val="22"/>
+                <w:szCs w:val="22"/>
+                <w:lang w:val="en-ID"/>
+              </w:rPr>
+            </w:pPr>
+            <w:r>
+              <w:rPr>
+                <w:sz w:val="22"/>
+                <w:szCs w:val="22"/>
+                <w:lang w:val="en-ID"/>
+              </w:rPr>
+              <w:t>VARCHAR2</w:t>
+            </w:r>
+          </w:p>
+        </w:tc>
+        <w:tc>
+          <w:tcPr>
+            <w:tcW w:w="1095" w:type="dxa"/>
+            <w:tcMar>
+              <w:top w:w="100" w:type="dxa"/>
+              <w:left w:w="100" w:type="dxa"/>
+              <w:bottom w:w="100" w:type="dxa"/>
+              <w:right w:w="100" w:type="dxa"/>
+            </w:tcMar>
+          </w:tcPr>
+          <w:p>
+            <w:pPr>
+              <w:spacing w:line="276" w:lineRule="auto"/>
+              <w:rPr>
+                <w:sz w:val="22"/>
+                <w:szCs w:val="22"/>
+                <w:lang w:val="en-ID"/>
+              </w:rPr>
+            </w:pPr>
+            <w:r>
+              <w:rPr>
+                <w:sz w:val="22"/>
+                <w:szCs w:val="22"/>
+                <w:lang w:val="en-ID"/>
+              </w:rPr>
+              <w:t>25</w:t>
+            </w:r>
+          </w:p>
+        </w:tc>
+        <w:tc>
+          <w:tcPr>
+            <w:tcW w:w="2655" w:type="dxa"/>
+            <w:tcMar>
+              <w:top w:w="100" w:type="dxa"/>
+              <w:left w:w="100" w:type="dxa"/>
+              <w:bottom w:w="100" w:type="dxa"/>
+              <w:right w:w="100" w:type="dxa"/>
+            </w:tcMar>
+          </w:tcPr>
+          <w:p>
+            <w:pPr>
+              <w:spacing w:line="276" w:lineRule="auto"/>
+              <w:rPr>
+                <w:sz w:val="22"/>
+                <w:szCs w:val="22"/>
+                <w:lang w:val="en-ID"/>
+              </w:rPr>
+            </w:pPr>
+            <w:r>
+              <w:rPr>
+                <w:sz w:val="22"/>
+                <w:szCs w:val="22"/>
+                <w:lang w:val="en-ID"/>
+              </w:rPr>
+              <w:t>Foreign key references Customer(</w:t>
+            </w:r>
+            <w:proofErr w:type="spellStart"/>
+            <w:r>
+              <w:rPr>
+                <w:sz w:val="22"/>
+                <w:szCs w:val="22"/>
+                <w:lang w:val="en-ID"/>
+              </w:rPr>
+              <w:t>nik</w:t>
+            </w:r>
+            <w:proofErr w:type="spellEnd"/>
+            <w:r>
+              <w:rPr>
+                <w:sz w:val="22"/>
+                <w:szCs w:val="22"/>
+                <w:lang w:val="en-ID"/>
+              </w:rPr>
+              <w:t>)</w:t>
+            </w:r>
+          </w:p>
+        </w:tc>
+        <w:tc>
+          <w:tcPr>
+            <w:tcW w:w="1740" w:type="dxa"/>
+            <w:tcMar>
+              <w:top w:w="100" w:type="dxa"/>
+              <w:left w:w="100" w:type="dxa"/>
+              <w:bottom w:w="100" w:type="dxa"/>
+              <w:right w:w="100" w:type="dxa"/>
+            </w:tcMar>
+          </w:tcPr>
+          <w:p>
+            <w:pPr>
+              <w:spacing w:line="276" w:lineRule="auto"/>
+              <w:rPr>
+                <w:sz w:val="22"/>
+                <w:szCs w:val="22"/>
+                <w:lang w:val="en-ID"/>
+              </w:rPr>
+            </w:pPr>
+            <w:r>
+              <w:rPr>
+                <w:sz w:val="22"/>
+                <w:szCs w:val="22"/>
+                <w:lang w:val="en-ID"/>
+              </w:rPr>
+              <w:t xml:space="preserve"> Not null</w:t>
+            </w:r>
+          </w:p>
+        </w:tc>
+      </w:tr>
+      <w:tr>
+        <w:trPr>
+          <w:trHeight w:val="760"/>
+        </w:trPr>
+        <w:tc>
+          <w:tcPr>
+            <w:tcW w:w="1695" w:type="dxa"/>
+            <w:tcMar>
+              <w:top w:w="100" w:type="dxa"/>
+              <w:left w:w="100" w:type="dxa"/>
+              <w:bottom w:w="100" w:type="dxa"/>
+              <w:right w:w="100" w:type="dxa"/>
+            </w:tcMar>
+          </w:tcPr>
+          <w:p>
+            <w:pPr>
+              <w:spacing w:line="276" w:lineRule="auto"/>
+              <w:rPr>
+                <w:sz w:val="22"/>
+                <w:szCs w:val="22"/>
+                <w:lang w:val="en-ID"/>
+              </w:rPr>
+            </w:pPr>
+            <w:r>
+              <w:rPr>
+                <w:sz w:val="22"/>
+                <w:szCs w:val="22"/>
+                <w:lang w:val="en-ID"/>
+              </w:rPr>
+              <w:t>admin</w:t>
+            </w:r>
+          </w:p>
+        </w:tc>
+        <w:tc>
+          <w:tcPr>
+            <w:tcW w:w="1695" w:type="dxa"/>
+            <w:tcMar>
+              <w:top w:w="100" w:type="dxa"/>
+              <w:left w:w="100" w:type="dxa"/>
+              <w:bottom w:w="100" w:type="dxa"/>
+              <w:right w:w="100" w:type="dxa"/>
+            </w:tcMar>
+          </w:tcPr>
+          <w:p>
+            <w:pPr>
+              <w:spacing w:line="276" w:lineRule="auto"/>
+              <w:rPr>
+                <w:sz w:val="22"/>
+                <w:szCs w:val="22"/>
+                <w:lang w:val="en-ID"/>
+              </w:rPr>
+            </w:pPr>
+            <w:r>
+              <w:rPr>
+                <w:sz w:val="22"/>
+                <w:szCs w:val="22"/>
+                <w:lang w:val="en-ID"/>
+              </w:rPr>
+              <w:t>VARCHAR2</w:t>
+            </w:r>
+          </w:p>
+        </w:tc>
+        <w:tc>
+          <w:tcPr>
+            <w:tcW w:w="1095" w:type="dxa"/>
+            <w:tcMar>
+              <w:top w:w="100" w:type="dxa"/>
+              <w:left w:w="100" w:type="dxa"/>
+              <w:bottom w:w="100" w:type="dxa"/>
+              <w:right w:w="100" w:type="dxa"/>
+            </w:tcMar>
+          </w:tcPr>
+          <w:p>
+            <w:pPr>
+              <w:spacing w:line="276" w:lineRule="auto"/>
+              <w:rPr>
+                <w:sz w:val="22"/>
+                <w:szCs w:val="22"/>
+                <w:lang w:val="en-ID"/>
+              </w:rPr>
+            </w:pPr>
+            <w:r>
+              <w:rPr>
+                <w:sz w:val="22"/>
+                <w:szCs w:val="22"/>
+                <w:lang w:val="en-ID"/>
+              </w:rPr>
+              <w:t>100</w:t>
+            </w:r>
+          </w:p>
+        </w:tc>
+        <w:tc>
+          <w:tcPr>
+            <w:tcW w:w="2655" w:type="dxa"/>
+            <w:tcMar>
+              <w:top w:w="100" w:type="dxa"/>
+              <w:left w:w="100" w:type="dxa"/>
+              <w:bottom w:w="100" w:type="dxa"/>
+              <w:right w:w="100" w:type="dxa"/>
+            </w:tcMar>
+          </w:tcPr>
+          <w:p>
+            <w:pPr>
+              <w:spacing w:line="276" w:lineRule="auto"/>
+              <w:rPr>
+                <w:sz w:val="22"/>
+                <w:szCs w:val="22"/>
+                <w:lang w:val="en-ID"/>
+              </w:rPr>
+            </w:pPr>
+            <w:r>
+              <w:rPr>
+                <w:sz w:val="22"/>
+                <w:szCs w:val="22"/>
+                <w:lang w:val="en-ID"/>
+              </w:rPr>
+              <w:t>Foreign key references Admin(username)</w:t>
+            </w:r>
+          </w:p>
+        </w:tc>
+        <w:tc>
+          <w:tcPr>
+            <w:tcW w:w="1740" w:type="dxa"/>
+            <w:tcMar>
+              <w:top w:w="100" w:type="dxa"/>
+              <w:left w:w="100" w:type="dxa"/>
+              <w:bottom w:w="100" w:type="dxa"/>
+              <w:right w:w="100" w:type="dxa"/>
+            </w:tcMar>
+          </w:tcPr>
+          <w:p>
+            <w:pPr>
+              <w:spacing w:line="276" w:lineRule="auto"/>
+              <w:rPr>
+                <w:sz w:val="22"/>
+                <w:szCs w:val="22"/>
+                <w:lang w:val="en-ID"/>
+              </w:rPr>
+            </w:pPr>
+            <w:r>
+              <w:rPr>
+                <w:sz w:val="22"/>
+                <w:szCs w:val="22"/>
+                <w:lang w:val="en-ID"/>
+              </w:rPr>
+              <w:t>Not null</w:t>
+            </w:r>
+          </w:p>
+        </w:tc>
+      </w:tr>
+      <w:tr>
+        <w:trPr>
+          <w:trHeight w:val="760"/>
+        </w:trPr>
+        <w:tc>
+          <w:tcPr>
+            <w:tcW w:w="1695" w:type="dxa"/>
+            <w:tcMar>
+              <w:top w:w="100" w:type="dxa"/>
+              <w:left w:w="100" w:type="dxa"/>
+              <w:bottom w:w="100" w:type="dxa"/>
+              <w:right w:w="100" w:type="dxa"/>
+            </w:tcMar>
+          </w:tcPr>
+          <w:p>
+            <w:pPr>
+              <w:spacing w:line="276" w:lineRule="auto"/>
+              <w:rPr>
+                <w:sz w:val="22"/>
+                <w:szCs w:val="22"/>
+                <w:lang w:val="en-ID"/>
+              </w:rPr>
+            </w:pPr>
+            <w:proofErr w:type="spellStart"/>
+            <w:r>
+              <w:rPr>
+                <w:sz w:val="22"/>
+                <w:szCs w:val="22"/>
+                <w:lang w:val="en-ID"/>
+              </w:rPr>
+              <w:t>Tanggal</w:t>
+            </w:r>
+            <w:proofErr w:type="spellEnd"/>
+          </w:p>
+        </w:tc>
+        <w:tc>
+          <w:tcPr>
+            <w:tcW w:w="1695" w:type="dxa"/>
+            <w:tcMar>
+              <w:top w:w="100" w:type="dxa"/>
+              <w:left w:w="100" w:type="dxa"/>
+              <w:bottom w:w="100" w:type="dxa"/>
+              <w:right w:w="100" w:type="dxa"/>
+            </w:tcMar>
+          </w:tcPr>
+          <w:p>
+            <w:pPr>
+              <w:spacing w:line="276" w:lineRule="auto"/>
+              <w:rPr>
+                <w:sz w:val="22"/>
+                <w:szCs w:val="22"/>
+                <w:lang w:val="en-ID"/>
+              </w:rPr>
+            </w:pPr>
+            <w:r>
+              <w:rPr>
+                <w:sz w:val="22"/>
+                <w:szCs w:val="22"/>
+                <w:lang w:val="en-ID"/>
+              </w:rPr>
+              <w:t>DATE</w:t>
+            </w:r>
+          </w:p>
+        </w:tc>
+        <w:tc>
+          <w:tcPr>
+            <w:tcW w:w="1095" w:type="dxa"/>
+            <w:tcMar>
+              <w:top w:w="100" w:type="dxa"/>
+              <w:left w:w="100" w:type="dxa"/>
+              <w:bottom w:w="100" w:type="dxa"/>
+              <w:right w:w="100" w:type="dxa"/>
+            </w:tcMar>
+          </w:tcPr>
+          <w:p>
+            <w:pPr>
+              <w:spacing w:line="276" w:lineRule="auto"/>
+              <w:rPr>
+                <w:sz w:val="22"/>
+                <w:szCs w:val="22"/>
+                <w:lang w:val="en-ID"/>
+              </w:rPr>
+            </w:pPr>
+          </w:p>
+        </w:tc>
+        <w:tc>
+          <w:tcPr>
+            <w:tcW w:w="2655" w:type="dxa"/>
+            <w:tcMar>
+              <w:top w:w="100" w:type="dxa"/>
+              <w:left w:w="100" w:type="dxa"/>
+              <w:bottom w:w="100" w:type="dxa"/>
+              <w:right w:w="100" w:type="dxa"/>
+            </w:tcMar>
+          </w:tcPr>
+          <w:p>
+            <w:pPr>
+              <w:spacing w:line="276" w:lineRule="auto"/>
+              <w:rPr>
+                <w:sz w:val="22"/>
+                <w:szCs w:val="22"/>
+                <w:lang w:val="en-ID"/>
+              </w:rPr>
+            </w:pPr>
+          </w:p>
+        </w:tc>
+        <w:tc>
+          <w:tcPr>
+            <w:tcW w:w="1740" w:type="dxa"/>
+            <w:tcMar>
+              <w:top w:w="100" w:type="dxa"/>
+              <w:left w:w="100" w:type="dxa"/>
+              <w:bottom w:w="100" w:type="dxa"/>
+              <w:right w:w="100" w:type="dxa"/>
+            </w:tcMar>
+          </w:tcPr>
+          <w:p>
+            <w:pPr>
+              <w:spacing w:line="276" w:lineRule="auto"/>
+              <w:rPr>
+                <w:sz w:val="22"/>
+                <w:szCs w:val="22"/>
+                <w:lang w:val="en-ID"/>
+              </w:rPr>
+            </w:pPr>
+            <w:r>
+              <w:rPr>
+                <w:sz w:val="22"/>
+                <w:szCs w:val="22"/>
+                <w:lang w:val="en-ID"/>
+              </w:rPr>
+              <w:t>Not null</w:t>
+            </w:r>
           </w:p>
         </w:tc>
       </w:tr>
@@ -19807,7 +20747,7 @@
           <w:noProof/>
         </w:rPr>
         <w:drawing>
-          <wp:inline distT="0" distB="0" distL="0" distR="0" wp14:anchorId="5F23689D" wp14:editId="0BA067A4">
+          <wp:inline distT="0" distB="0" distL="0" distR="0" wp14:anchorId="4DE52783" wp14:editId="6B29A680">
             <wp:extent cx="5758543" cy="6847205"/>
             <wp:effectExtent l="0" t="0" r="0" b="0"/>
             <wp:docPr id="18" name="Picture 18"/>
@@ -20058,7 +20998,7 @@
           <w:lang w:val="en-ID"/>
         </w:rPr>
         <w:drawing>
-          <wp:inline distT="114300" distB="114300" distL="114300" distR="114300">
+          <wp:inline distT="114300" distB="114300" distL="114300" distR="114300" wp14:anchorId="37E57B81" wp14:editId="79BFD934">
             <wp:extent cx="5595257" cy="3722914"/>
             <wp:effectExtent l="0" t="0" r="5715" b="0"/>
             <wp:docPr id="21" name="image13.png"/>
@@ -20159,7 +21099,7 @@
           <w:lang w:val="en-ID"/>
         </w:rPr>
         <w:drawing>
-          <wp:inline distT="114300" distB="114300" distL="114300" distR="114300">
+          <wp:inline distT="114300" distB="114300" distL="114300" distR="114300" wp14:anchorId="4FFC9BD2" wp14:editId="28F2B1EA">
             <wp:extent cx="5762625" cy="2628900"/>
             <wp:effectExtent l="0" t="0" r="0" b="0"/>
             <wp:docPr id="10" name="image5.png"/>
@@ -20261,7 +21201,7 @@
         </w:rPr>
         <w:lastRenderedPageBreak/>
         <w:drawing>
-          <wp:inline distT="114300" distB="114300" distL="114300" distR="114300">
+          <wp:inline distT="114300" distB="114300" distL="114300" distR="114300" wp14:anchorId="01A023B2" wp14:editId="7786144A">
             <wp:extent cx="5762625" cy="4318000"/>
             <wp:effectExtent l="0" t="0" r="0" b="0"/>
             <wp:docPr id="20" name="image12.png"/>
@@ -20413,7 +21353,7 @@
           <w:lang w:val="en-ID"/>
         </w:rPr>
         <w:drawing>
-          <wp:inline distT="0" distB="0" distL="0" distR="0">
+          <wp:inline distT="0" distB="0" distL="0" distR="0" wp14:anchorId="6DC556AA" wp14:editId="469A9FD5">
             <wp:extent cx="5760720" cy="1363028"/>
             <wp:effectExtent l="0" t="0" r="0" b="8890"/>
             <wp:docPr id="22" name="Picture 22"/>
@@ -23745,7 +24685,7 @@
               <w:lang w:val="en-US"/>
             </w:rPr>
             <w:drawing>
-              <wp:anchor distT="0" distB="0" distL="114300" distR="114300" simplePos="0" relativeHeight="251659264" behindDoc="0" locked="0" layoutInCell="1" hidden="0" allowOverlap="1" wp14:anchorId="5635299E" wp14:editId="508A7E72">
+              <wp:anchor distT="0" distB="0" distL="114300" distR="114300" simplePos="0" relativeHeight="251659264" behindDoc="0" locked="0" layoutInCell="1" hidden="0" allowOverlap="1" wp14:anchorId="2E87DC2C" wp14:editId="2D1660AC">
                 <wp:simplePos x="0" y="0"/>
                 <wp:positionH relativeFrom="column">
                   <wp:posOffset>1273</wp:posOffset>
@@ -24427,7 +25367,7 @@
     </w:rPrDefault>
     <w:pPrDefault/>
   </w:docDefaults>
-  <w:latentStyles w:defLockedState="0" w:defUIPriority="99" w:defSemiHidden="0" w:defUnhideWhenUsed="0" w:defQFormat="0" w:count="376">
+  <w:latentStyles w:defLockedState="0" w:defUIPriority="99" w:defSemiHidden="0" w:defUnhideWhenUsed="0" w:defQFormat="0" w:count="377">
     <w:lsdException w:name="Normal" w:uiPriority="0" w:qFormat="1"/>
     <w:lsdException w:name="heading 1" w:uiPriority="9" w:qFormat="1"/>
     <w:lsdException w:name="heading 2" w:semiHidden="1" w:uiPriority="9" w:unhideWhenUsed="1" w:qFormat="1"/>
@@ -24575,11 +25515,12 @@
     <w:lsdException w:name="Table Contemporary" w:semiHidden="1" w:unhideWhenUsed="1"/>
     <w:lsdException w:name="Table Elegant" w:semiHidden="1" w:unhideWhenUsed="1"/>
     <w:lsdException w:name="Table Professional" w:semiHidden="1" w:unhideWhenUsed="1"/>
+    <w:lsdException w:name="Table Subtle 1" w:semiHidden="1" w:unhideWhenUsed="1"/>
     <w:lsdException w:name="Table Subtle 2" w:semiHidden="1" w:unhideWhenUsed="1"/>
     <w:lsdException w:name="Table Web 1" w:semiHidden="1" w:unhideWhenUsed="1"/>
+    <w:lsdException w:name="Table Web 2" w:semiHidden="1" w:unhideWhenUsed="1"/>
     <w:lsdException w:name="Balloon Text" w:semiHidden="1" w:unhideWhenUsed="1"/>
     <w:lsdException w:name="Table Grid" w:uiPriority="39"/>
-    <w:lsdException w:name="Table Theme" w:semiHidden="1" w:unhideWhenUsed="1"/>
     <w:lsdException w:name="Placeholder Text" w:semiHidden="1"/>
     <w:lsdException w:name="No Spacing" w:uiPriority="1" w:qFormat="1"/>
     <w:lsdException w:name="Light Shading" w:uiPriority="60"/>
@@ -24800,6 +25741,7 @@
     <w:lsdException w:name="Hashtag" w:semiHidden="1" w:unhideWhenUsed="1"/>
     <w:lsdException w:name="Unresolved Mention" w:semiHidden="1" w:unhideWhenUsed="1"/>
     <w:lsdException w:name="Smart Link" w:semiHidden="1" w:unhideWhenUsed="1"/>
+    <w:lsdException w:name="Smart Link Error" w:semiHidden="1" w:unhideWhenUsed="1"/>
   </w:latentStyles>
   <w:style w:type="paragraph" w:default="1" w:styleId="Normal">
     <w:name w:val="Normal"/>
@@ -25811,7 +26753,7 @@
 </file>
 
 <file path=customXml/itemProps1.xml><?xml version="1.0" encoding="utf-8"?>
-<ds:datastoreItem xmlns:ds="http://schemas.openxmlformats.org/officeDocument/2006/customXml" ds:itemID="{66F6170E-AA40-44B8-B9CD-DFA07CAB6EBE}">
+<ds:datastoreItem xmlns:ds="http://schemas.openxmlformats.org/officeDocument/2006/customXml" ds:itemID="{C0D24BAC-FD83-4753-BDEE-C34AED2E749F}">
   <ds:schemaRefs>
     <ds:schemaRef ds:uri="http://schemas.openxmlformats.org/officeDocument/2006/bibliography"/>
   </ds:schemaRefs>

</xml_diff>

<commit_message>
Update DPPL SISTEM INFORMASI HOTEL.docx
</commit_message>
<xml_diff>
--- a/SKPL DAN DPPL/DPPL SISTEM INFORMASI HOTEL.docx
+++ b/SKPL DAN DPPL/DPPL SISTEM INFORMASI HOTEL.docx
@@ -695,20 +695,8 @@
                 <w:szCs w:val="24"/>
                 <w:lang w:val="en-ID"/>
               </w:rPr>
-              <w:t xml:space="preserve"> </w:t>
-            </w:r>
-            <w:proofErr w:type="gramStart"/>
-            <w:r>
-              <w:rPr>
-                <w:rFonts w:ascii="Times New Roman" w:eastAsia="Times New Roman" w:hAnsi="Times New Roman" w:cs="Times New Roman"/>
-                <w:b w:val="0"/>
-                <w:sz w:val="24"/>
-                <w:szCs w:val="24"/>
-                <w:lang w:val="en-ID"/>
-              </w:rPr>
-              <w:t>R.B</w:t>
-            </w:r>
-            <w:proofErr w:type="gramEnd"/>
+              <w:t xml:space="preserve"> R.B</w:t>
+            </w:r>
           </w:p>
         </w:tc>
         <w:tc>
@@ -8663,7 +8651,6 @@
         <w:t xml:space="preserve"> DPPL </w:t>
       </w:r>
       <w:proofErr w:type="spellStart"/>
-      <w:proofErr w:type="gramStart"/>
       <w:r>
         <w:rPr>
           <w:sz w:val="24"/>
@@ -8691,7 +8678,6 @@
         <w:t>pengembangan</w:t>
       </w:r>
       <w:proofErr w:type="spellEnd"/>
-      <w:proofErr w:type="gramEnd"/>
       <w:r>
         <w:rPr>
           <w:sz w:val="24"/>
@@ -14449,10 +14435,8 @@
         </w:rPr>
         <w:t>Pengguna</w:t>
       </w:r>
-      <w:bookmarkStart w:id="32" w:name="_GoBack"/>
       <w:bookmarkEnd w:id="30"/>
       <w:bookmarkEnd w:id="31"/>
-      <w:bookmarkEnd w:id="32"/>
       <w:proofErr w:type="spellEnd"/>
     </w:p>
     <w:p>
@@ -14529,7 +14513,7 @@
           <w:lang w:val="en-ID"/>
         </w:rPr>
       </w:pPr>
-      <w:bookmarkStart w:id="33" w:name="_Toc7631229"/>
+      <w:bookmarkStart w:id="32" w:name="_Toc7631229"/>
       <w:r>
         <w:rPr>
           <w:rFonts w:ascii="Times New Roman" w:eastAsia="Calibri" w:hAnsi="Times New Roman" w:cs="Times New Roman"/>
@@ -14538,7 +14522,7 @@
         <w:lastRenderedPageBreak/>
         <w:t>Gambar 3. Structure Menu</w:t>
       </w:r>
-      <w:bookmarkEnd w:id="33"/>
+      <w:bookmarkEnd w:id="32"/>
     </w:p>
     <w:p>
       <w:pPr>
@@ -14603,7 +14587,7 @@
           <w:lang w:val="en-ID"/>
         </w:rPr>
       </w:pPr>
-      <w:bookmarkStart w:id="34" w:name="_Toc7631230"/>
+      <w:bookmarkStart w:id="33" w:name="_Toc7631230"/>
       <w:r>
         <w:rPr>
           <w:rFonts w:ascii="Times New Roman" w:eastAsia="Calibri" w:hAnsi="Times New Roman" w:cs="Times New Roman"/>
@@ -14611,7 +14595,7 @@
         </w:rPr>
         <w:t>Gambar 4. Message Caution</w:t>
       </w:r>
-      <w:bookmarkEnd w:id="34"/>
+      <w:bookmarkEnd w:id="33"/>
     </w:p>
     <w:p>
       <w:pPr>
@@ -14676,7 +14660,7 @@
           <w:lang w:val="en-ID"/>
         </w:rPr>
       </w:pPr>
-      <w:bookmarkStart w:id="35" w:name="_Toc7631231"/>
+      <w:bookmarkStart w:id="34" w:name="_Toc7631231"/>
       <w:r>
         <w:rPr>
           <w:rFonts w:ascii="Times New Roman" w:eastAsia="Calibri" w:hAnsi="Times New Roman" w:cs="Times New Roman"/>
@@ -14684,7 +14668,7 @@
         </w:rPr>
         <w:t>Gambar 5. Message Error</w:t>
       </w:r>
-      <w:bookmarkEnd w:id="35"/>
+      <w:bookmarkEnd w:id="34"/>
     </w:p>
     <w:p>
       <w:pPr>
@@ -14761,7 +14745,7 @@
           <w:lang w:val="en-ID"/>
         </w:rPr>
       </w:pPr>
-      <w:bookmarkStart w:id="36" w:name="_Toc7631232"/>
+      <w:bookmarkStart w:id="35" w:name="_Toc7631232"/>
       <w:r>
         <w:rPr>
           <w:rFonts w:ascii="Times New Roman" w:eastAsia="Calibri" w:hAnsi="Times New Roman" w:cs="Times New Roman"/>
@@ -14769,7 +14753,7 @@
         </w:rPr>
         <w:t>Gambar 6. Message Info</w:t>
       </w:r>
-      <w:bookmarkEnd w:id="36"/>
+      <w:bookmarkEnd w:id="35"/>
     </w:p>
     <w:p>
       <w:pPr>
@@ -14834,7 +14818,7 @@
           <w:lang w:val="en-ID"/>
         </w:rPr>
       </w:pPr>
-      <w:bookmarkStart w:id="37" w:name="_Toc7631233"/>
+      <w:bookmarkStart w:id="36" w:name="_Toc7631233"/>
       <w:r>
         <w:rPr>
           <w:rFonts w:ascii="Times New Roman" w:eastAsia="Calibri" w:hAnsi="Times New Roman" w:cs="Times New Roman"/>
@@ -14849,7 +14833,7 @@
         </w:rPr>
         <w:t>on</w:t>
       </w:r>
-      <w:bookmarkEnd w:id="37"/>
+      <w:bookmarkEnd w:id="36"/>
     </w:p>
     <w:p>
       <w:pPr>
@@ -14949,7 +14933,7 @@
           <w:lang w:val="en-ID"/>
         </w:rPr>
       </w:pPr>
-      <w:bookmarkStart w:id="38" w:name="_Toc6800701"/>
+      <w:bookmarkStart w:id="37" w:name="_Toc6800701"/>
       <w:r>
         <w:rPr>
           <w:rFonts w:eastAsia="Calibri"/>
@@ -14971,7 +14955,7 @@
           <w:lang w:val="en-ID"/>
         </w:rPr>
       </w:pPr>
-      <w:bookmarkStart w:id="39" w:name="_Toc7630590"/>
+      <w:bookmarkStart w:id="38" w:name="_Toc7630590"/>
       <w:r>
         <w:rPr>
           <w:rFonts w:ascii="Times New Roman" w:eastAsia="Calibri" w:hAnsi="Times New Roman" w:cs="Times New Roman"/>
@@ -14980,8 +14964,8 @@
         <w:lastRenderedPageBreak/>
         <w:t>PERANCANGAN DETAIL</w:t>
       </w:r>
+      <w:bookmarkEnd w:id="37"/>
       <w:bookmarkEnd w:id="38"/>
-      <w:bookmarkEnd w:id="39"/>
     </w:p>
     <w:p>
       <w:pPr>
@@ -15008,8 +14992,8 @@
           <w:lang w:val="en-ID"/>
         </w:rPr>
       </w:pPr>
-      <w:bookmarkStart w:id="40" w:name="_Toc6800702"/>
-      <w:bookmarkStart w:id="41" w:name="_Toc7630591"/>
+      <w:bookmarkStart w:id="39" w:name="_Toc6800702"/>
+      <w:bookmarkStart w:id="40" w:name="_Toc7630591"/>
       <w:proofErr w:type="spellStart"/>
       <w:r>
         <w:rPr>
@@ -15032,8 +15016,8 @@
         </w:rPr>
         <w:t xml:space="preserve"> Basis Data</w:t>
       </w:r>
+      <w:bookmarkEnd w:id="39"/>
       <w:bookmarkEnd w:id="40"/>
-      <w:bookmarkEnd w:id="41"/>
     </w:p>
     <w:p>
       <w:pPr>
@@ -15043,7 +15027,7 @@
           <w:lang w:val="en-ID"/>
         </w:rPr>
       </w:pPr>
-      <w:bookmarkStart w:id="42" w:name="_Toc6800908"/>
+      <w:bookmarkStart w:id="41" w:name="_Toc6800908"/>
       <w:r>
         <w:rPr>
           <w:rFonts w:ascii="Times New Roman" w:hAnsi="Times New Roman" w:cs="Times New Roman"/>
@@ -15059,7 +15043,7 @@
         </w:rPr>
         <w:t>Kamar</w:t>
       </w:r>
-      <w:bookmarkEnd w:id="42"/>
+      <w:bookmarkEnd w:id="41"/>
       <w:proofErr w:type="spellEnd"/>
     </w:p>
     <w:p>
@@ -15076,25 +15060,7 @@
           <w:szCs w:val="22"/>
           <w:lang w:val="en-ID"/>
         </w:rPr>
-        <w:t xml:space="preserve">Nama </w:t>
-      </w:r>
-      <w:proofErr w:type="gramStart"/>
-      <w:r>
-        <w:rPr>
-          <w:sz w:val="22"/>
-          <w:szCs w:val="22"/>
-          <w:lang w:val="en-ID"/>
-        </w:rPr>
-        <w:t>File :</w:t>
-      </w:r>
-      <w:proofErr w:type="gramEnd"/>
-      <w:r>
-        <w:rPr>
-          <w:sz w:val="22"/>
-          <w:szCs w:val="22"/>
-          <w:lang w:val="en-ID"/>
-        </w:rPr>
-        <w:t xml:space="preserve"> </w:t>
+        <w:t xml:space="preserve">Nama File : </w:t>
       </w:r>
       <w:proofErr w:type="spellStart"/>
       <w:r>
@@ -15142,7 +15108,6 @@
         <w:t xml:space="preserve"> </w:t>
       </w:r>
       <w:proofErr w:type="spellStart"/>
-      <w:proofErr w:type="gramStart"/>
       <w:r>
         <w:rPr>
           <w:sz w:val="22"/>
@@ -15158,16 +15123,7 @@
           <w:szCs w:val="22"/>
           <w:lang w:val="en-ID"/>
         </w:rPr>
-        <w:t xml:space="preserve"> :</w:t>
-      </w:r>
-      <w:proofErr w:type="gramEnd"/>
-      <w:r>
-        <w:rPr>
-          <w:sz w:val="22"/>
-          <w:szCs w:val="22"/>
-          <w:lang w:val="en-ID"/>
-        </w:rPr>
-        <w:t xml:space="preserve"> Server</w:t>
+        <w:t xml:space="preserve"> : Server</w:t>
       </w:r>
     </w:p>
     <w:tbl>
@@ -15781,7 +15737,7 @@
           <w:lang w:val="en-ID"/>
         </w:rPr>
       </w:pPr>
-      <w:bookmarkStart w:id="43" w:name="_Toc6800909"/>
+      <w:bookmarkStart w:id="42" w:name="_Toc6800909"/>
       <w:r>
         <w:rPr>
           <w:rFonts w:ascii="Times New Roman" w:hAnsi="Times New Roman" w:cs="Times New Roman"/>
@@ -15797,7 +15753,7 @@
         </w:rPr>
         <w:t>Fasilitas</w:t>
       </w:r>
-      <w:bookmarkEnd w:id="43"/>
+      <w:bookmarkEnd w:id="42"/>
       <w:proofErr w:type="spellEnd"/>
     </w:p>
     <w:p>
@@ -15814,25 +15770,7 @@
           <w:szCs w:val="22"/>
           <w:lang w:val="en-ID"/>
         </w:rPr>
-        <w:t xml:space="preserve">Nama </w:t>
-      </w:r>
-      <w:proofErr w:type="gramStart"/>
-      <w:r>
-        <w:rPr>
-          <w:sz w:val="22"/>
-          <w:szCs w:val="22"/>
-          <w:lang w:val="en-ID"/>
-        </w:rPr>
-        <w:t>File :</w:t>
-      </w:r>
-      <w:proofErr w:type="gramEnd"/>
-      <w:r>
-        <w:rPr>
-          <w:sz w:val="22"/>
-          <w:szCs w:val="22"/>
-          <w:lang w:val="en-ID"/>
-        </w:rPr>
-        <w:t xml:space="preserve"> </w:t>
+        <w:t xml:space="preserve">Nama File : </w:t>
       </w:r>
       <w:proofErr w:type="spellStart"/>
       <w:r>
@@ -15880,7 +15818,6 @@
         <w:t xml:space="preserve"> </w:t>
       </w:r>
       <w:proofErr w:type="spellStart"/>
-      <w:proofErr w:type="gramStart"/>
       <w:r>
         <w:rPr>
           <w:sz w:val="22"/>
@@ -15896,16 +15833,7 @@
           <w:szCs w:val="22"/>
           <w:lang w:val="en-ID"/>
         </w:rPr>
-        <w:t xml:space="preserve"> :</w:t>
-      </w:r>
-      <w:proofErr w:type="gramEnd"/>
-      <w:r>
-        <w:rPr>
-          <w:sz w:val="22"/>
-          <w:szCs w:val="22"/>
-          <w:lang w:val="en-ID"/>
-        </w:rPr>
-        <w:t xml:space="preserve"> Server</w:t>
+        <w:t xml:space="preserve"> : Server</w:t>
       </w:r>
     </w:p>
     <w:tbl>
@@ -16519,7 +16447,7 @@
           <w:lang w:val="en-ID"/>
         </w:rPr>
       </w:pPr>
-      <w:bookmarkStart w:id="44" w:name="_Toc6800910"/>
+      <w:bookmarkStart w:id="43" w:name="_Toc6800910"/>
       <w:r>
         <w:rPr>
           <w:rFonts w:ascii="Times New Roman" w:hAnsi="Times New Roman" w:cs="Times New Roman"/>
@@ -16527,7 +16455,7 @@
         </w:rPr>
         <w:t>3.Tabel Customer</w:t>
       </w:r>
-      <w:bookmarkEnd w:id="44"/>
+      <w:bookmarkEnd w:id="43"/>
     </w:p>
     <w:p>
       <w:pPr>
@@ -16543,25 +16471,7 @@
           <w:szCs w:val="22"/>
           <w:lang w:val="en-ID"/>
         </w:rPr>
-        <w:t xml:space="preserve">Nama </w:t>
-      </w:r>
-      <w:proofErr w:type="gramStart"/>
-      <w:r>
-        <w:rPr>
-          <w:sz w:val="22"/>
-          <w:szCs w:val="22"/>
-          <w:lang w:val="en-ID"/>
-        </w:rPr>
-        <w:t>File :</w:t>
-      </w:r>
-      <w:proofErr w:type="gramEnd"/>
-      <w:r>
-        <w:rPr>
-          <w:sz w:val="22"/>
-          <w:szCs w:val="22"/>
-          <w:lang w:val="en-ID"/>
-        </w:rPr>
-        <w:t xml:space="preserve"> </w:t>
+        <w:t xml:space="preserve">Nama File : </w:t>
       </w:r>
       <w:proofErr w:type="spellStart"/>
       <w:r>
@@ -16609,7 +16519,6 @@
         <w:t xml:space="preserve"> </w:t>
       </w:r>
       <w:proofErr w:type="spellStart"/>
-      <w:proofErr w:type="gramStart"/>
       <w:r>
         <w:rPr>
           <w:sz w:val="22"/>
@@ -16625,16 +16534,7 @@
           <w:szCs w:val="22"/>
           <w:lang w:val="en-ID"/>
         </w:rPr>
-        <w:t xml:space="preserve"> :</w:t>
-      </w:r>
-      <w:proofErr w:type="gramEnd"/>
-      <w:r>
-        <w:rPr>
-          <w:sz w:val="22"/>
-          <w:szCs w:val="22"/>
-          <w:lang w:val="en-ID"/>
-        </w:rPr>
-        <w:t xml:space="preserve"> Server</w:t>
+        <w:t xml:space="preserve"> : Server</w:t>
       </w:r>
     </w:p>
     <w:tbl>
@@ -17424,7 +17324,7 @@
           <w:lang w:val="en-ID"/>
         </w:rPr>
       </w:pPr>
-      <w:bookmarkStart w:id="45" w:name="_Toc6800911"/>
+      <w:bookmarkStart w:id="44" w:name="_Toc6800911"/>
       <w:r>
         <w:rPr>
           <w:rFonts w:ascii="Times New Roman" w:hAnsi="Times New Roman" w:cs="Times New Roman"/>
@@ -17432,7 +17332,7 @@
         </w:rPr>
         <w:t>4.Tabel Admin</w:t>
       </w:r>
-      <w:bookmarkEnd w:id="45"/>
+      <w:bookmarkEnd w:id="44"/>
     </w:p>
     <w:p>
       <w:pPr>
@@ -17448,25 +17348,7 @@
           <w:szCs w:val="22"/>
           <w:lang w:val="en-ID"/>
         </w:rPr>
-        <w:t xml:space="preserve">Nama </w:t>
-      </w:r>
-      <w:proofErr w:type="gramStart"/>
-      <w:r>
-        <w:rPr>
-          <w:sz w:val="22"/>
-          <w:szCs w:val="22"/>
-          <w:lang w:val="en-ID"/>
-        </w:rPr>
-        <w:t>File :</w:t>
-      </w:r>
-      <w:proofErr w:type="gramEnd"/>
-      <w:r>
-        <w:rPr>
-          <w:sz w:val="22"/>
-          <w:szCs w:val="22"/>
-          <w:lang w:val="en-ID"/>
-        </w:rPr>
-        <w:t xml:space="preserve"> </w:t>
+        <w:t xml:space="preserve">Nama File : </w:t>
       </w:r>
       <w:proofErr w:type="spellStart"/>
       <w:r>
@@ -17514,7 +17396,6 @@
         <w:t xml:space="preserve"> </w:t>
       </w:r>
       <w:proofErr w:type="spellStart"/>
-      <w:proofErr w:type="gramStart"/>
       <w:r>
         <w:rPr>
           <w:sz w:val="22"/>
@@ -17530,16 +17411,7 @@
           <w:szCs w:val="22"/>
           <w:lang w:val="en-ID"/>
         </w:rPr>
-        <w:t xml:space="preserve"> :</w:t>
-      </w:r>
-      <w:proofErr w:type="gramEnd"/>
-      <w:r>
-        <w:rPr>
-          <w:sz w:val="22"/>
-          <w:szCs w:val="22"/>
-          <w:lang w:val="en-ID"/>
-        </w:rPr>
-        <w:t xml:space="preserve"> Server</w:t>
+        <w:t xml:space="preserve"> : Server</w:t>
       </w:r>
     </w:p>
     <w:tbl>
@@ -18150,7 +18022,7 @@
           <w:lang w:val="en-ID"/>
         </w:rPr>
       </w:pPr>
-      <w:bookmarkStart w:id="46" w:name="_Toc6800912"/>
+      <w:bookmarkStart w:id="45" w:name="_Toc6800912"/>
       <w:r>
         <w:rPr>
           <w:rFonts w:ascii="Times New Roman" w:hAnsi="Times New Roman" w:cs="Times New Roman"/>
@@ -18158,7 +18030,7 @@
         </w:rPr>
         <w:t xml:space="preserve">5.Tabel </w:t>
       </w:r>
-      <w:bookmarkEnd w:id="46"/>
+      <w:bookmarkEnd w:id="45"/>
       <w:proofErr w:type="spellStart"/>
       <w:r>
         <w:rPr>
@@ -18183,34 +18055,26 @@
           <w:szCs w:val="22"/>
           <w:lang w:val="en-ID"/>
         </w:rPr>
-        <w:t xml:space="preserve">Nama </w:t>
-      </w:r>
-      <w:proofErr w:type="gramStart"/>
-      <w:r>
-        <w:rPr>
-          <w:sz w:val="22"/>
-          <w:szCs w:val="22"/>
-          <w:lang w:val="en-ID"/>
-        </w:rPr>
-        <w:t>File :</w:t>
-      </w:r>
-      <w:proofErr w:type="gramEnd"/>
-      <w:r>
-        <w:rPr>
-          <w:sz w:val="22"/>
-          <w:szCs w:val="22"/>
-          <w:lang w:val="en-ID"/>
-        </w:rPr>
-        <w:t xml:space="preserve"> </w:t>
-      </w:r>
-      <w:proofErr w:type="spellStart"/>
-      <w:r>
-        <w:rPr>
-          <w:sz w:val="22"/>
-          <w:szCs w:val="22"/>
-          <w:lang w:val="en-ID"/>
-        </w:rPr>
-        <w:t>dilayani.sql</w:t>
+        <w:t xml:space="preserve">Nama File : </w:t>
+      </w:r>
+      <w:proofErr w:type="spellStart"/>
+      <w:r>
+        <w:rPr>
+          <w:sz w:val="22"/>
+          <w:szCs w:val="22"/>
+          <w:lang w:val="en-ID"/>
+        </w:rPr>
+        <w:t>check_in</w:t>
+      </w:r>
+      <w:bookmarkStart w:id="46" w:name="_GoBack"/>
+      <w:bookmarkEnd w:id="46"/>
+      <w:r>
+        <w:rPr>
+          <w:sz w:val="22"/>
+          <w:szCs w:val="22"/>
+          <w:lang w:val="en-ID"/>
+        </w:rPr>
+        <w:t>.sql</w:t>
       </w:r>
       <w:proofErr w:type="spellEnd"/>
       <w:r>
@@ -18249,7 +18113,6 @@
         <w:t xml:space="preserve"> </w:t>
       </w:r>
       <w:proofErr w:type="spellStart"/>
-      <w:proofErr w:type="gramStart"/>
       <w:r>
         <w:rPr>
           <w:sz w:val="22"/>
@@ -18265,16 +18128,7 @@
           <w:szCs w:val="22"/>
           <w:lang w:val="en-ID"/>
         </w:rPr>
-        <w:t xml:space="preserve"> :</w:t>
-      </w:r>
-      <w:proofErr w:type="gramEnd"/>
-      <w:r>
-        <w:rPr>
-          <w:sz w:val="22"/>
-          <w:szCs w:val="22"/>
-          <w:lang w:val="en-ID"/>
-        </w:rPr>
-        <w:t xml:space="preserve"> Server</w:t>
+        <w:t xml:space="preserve"> : Server</w:t>
       </w:r>
     </w:p>
     <w:tbl>
@@ -19520,15 +19374,15 @@
         </w:rPr>
         <w:t xml:space="preserve">6.Tabel </w:t>
       </w:r>
+      <w:bookmarkEnd w:id="47"/>
       <w:proofErr w:type="spellStart"/>
       <w:r>
         <w:rPr>
           <w:rFonts w:ascii="Times New Roman" w:hAnsi="Times New Roman" w:cs="Times New Roman"/>
           <w:lang w:val="en-ID"/>
         </w:rPr>
-        <w:t>Memiliki</w:t>
-      </w:r>
-      <w:bookmarkEnd w:id="47"/>
+        <w:t>check_out</w:t>
+      </w:r>
       <w:proofErr w:type="spellEnd"/>
     </w:p>
     <w:p>
@@ -19545,34 +19399,24 @@
           <w:szCs w:val="22"/>
           <w:lang w:val="en-ID"/>
         </w:rPr>
-        <w:t xml:space="preserve">Nama </w:t>
-      </w:r>
-      <w:proofErr w:type="gramStart"/>
-      <w:r>
-        <w:rPr>
-          <w:sz w:val="22"/>
-          <w:szCs w:val="22"/>
-          <w:lang w:val="en-ID"/>
-        </w:rPr>
-        <w:t>File :</w:t>
-      </w:r>
-      <w:proofErr w:type="gramEnd"/>
-      <w:r>
-        <w:rPr>
-          <w:sz w:val="22"/>
-          <w:szCs w:val="22"/>
-          <w:lang w:val="en-ID"/>
-        </w:rPr>
-        <w:t xml:space="preserve"> </w:t>
-      </w:r>
-      <w:proofErr w:type="spellStart"/>
-      <w:r>
-        <w:rPr>
-          <w:sz w:val="22"/>
-          <w:szCs w:val="22"/>
-          <w:lang w:val="en-ID"/>
-        </w:rPr>
-        <w:t>Memiliki.sql</w:t>
+        <w:t xml:space="preserve">Nama File : </w:t>
+      </w:r>
+      <w:proofErr w:type="spellStart"/>
+      <w:r>
+        <w:rPr>
+          <w:sz w:val="22"/>
+          <w:szCs w:val="22"/>
+          <w:lang w:val="en-ID"/>
+        </w:rPr>
+        <w:t>check_out</w:t>
+      </w:r>
+      <w:r>
+        <w:rPr>
+          <w:sz w:val="22"/>
+          <w:szCs w:val="22"/>
+          <w:lang w:val="en-ID"/>
+        </w:rPr>
+        <w:t>.sql</w:t>
       </w:r>
       <w:proofErr w:type="spellEnd"/>
       <w:r>
@@ -19611,7 +19455,6 @@
         <w:t xml:space="preserve"> </w:t>
       </w:r>
       <w:proofErr w:type="spellStart"/>
-      <w:proofErr w:type="gramStart"/>
       <w:r>
         <w:rPr>
           <w:sz w:val="22"/>
@@ -19627,16 +19470,7 @@
           <w:szCs w:val="22"/>
           <w:lang w:val="en-ID"/>
         </w:rPr>
-        <w:t xml:space="preserve"> :</w:t>
-      </w:r>
-      <w:proofErr w:type="gramEnd"/>
-      <w:r>
-        <w:rPr>
-          <w:sz w:val="22"/>
-          <w:szCs w:val="22"/>
-          <w:lang w:val="en-ID"/>
-        </w:rPr>
-        <w:t xml:space="preserve"> Server</w:t>
+        <w:t xml:space="preserve"> : Server</w:t>
       </w:r>
     </w:p>
     <w:tbl>
@@ -20797,23 +20631,7 @@
           <w:rFonts w:ascii="Times New Roman" w:eastAsia="Calibri" w:hAnsi="Times New Roman" w:cs="Times New Roman"/>
           <w:lang w:val="en-ID"/>
         </w:rPr>
-        <w:t xml:space="preserve">Gambar </w:t>
-      </w:r>
-      <w:proofErr w:type="gramStart"/>
-      <w:r>
-        <w:rPr>
-          <w:rFonts w:ascii="Times New Roman" w:eastAsia="Calibri" w:hAnsi="Times New Roman" w:cs="Times New Roman"/>
-          <w:lang w:val="en-ID"/>
-        </w:rPr>
-        <w:t>8 :</w:t>
-      </w:r>
-      <w:proofErr w:type="gramEnd"/>
-      <w:r>
-        <w:rPr>
-          <w:rFonts w:ascii="Times New Roman" w:eastAsia="Calibri" w:hAnsi="Times New Roman" w:cs="Times New Roman"/>
-          <w:lang w:val="en-ID"/>
-        </w:rPr>
-        <w:t xml:space="preserve"> </w:t>
+        <w:t xml:space="preserve">Gambar 8 : </w:t>
       </w:r>
       <w:proofErr w:type="spellStart"/>
       <w:r>
@@ -22676,19 +22494,8 @@
           <w:szCs w:val="22"/>
           <w:lang w:val="en-ID"/>
         </w:rPr>
-        <w:t>FR-</w:t>
-      </w:r>
-      <w:proofErr w:type="gramStart"/>
-      <w:r>
-        <w:rPr>
-          <w:rFonts w:eastAsia="Calibri"/>
-          <w:sz w:val="22"/>
-          <w:szCs w:val="22"/>
-          <w:lang w:val="en-ID"/>
-        </w:rPr>
-        <w:t>01 :</w:t>
-      </w:r>
-      <w:proofErr w:type="gramEnd"/>
+        <w:t>FR-01 :</w:t>
+      </w:r>
       <w:r>
         <w:rPr>
           <w:rFonts w:eastAsia="Calibri"/>
@@ -22828,27 +22635,7 @@
           <w:szCs w:val="22"/>
           <w:lang w:val="en-ID"/>
         </w:rPr>
-        <w:t>FR-</w:t>
-      </w:r>
-      <w:proofErr w:type="gramStart"/>
-      <w:r>
-        <w:rPr>
-          <w:color w:val="000000"/>
-          <w:sz w:val="22"/>
-          <w:szCs w:val="22"/>
-          <w:lang w:val="en-ID"/>
-        </w:rPr>
-        <w:t>02 :</w:t>
-      </w:r>
-      <w:proofErr w:type="gramEnd"/>
-      <w:r>
-        <w:rPr>
-          <w:color w:val="000000"/>
-          <w:sz w:val="22"/>
-          <w:szCs w:val="22"/>
-          <w:lang w:val="en-ID"/>
-        </w:rPr>
-        <w:t xml:space="preserve"> </w:t>
+        <w:t xml:space="preserve">FR-02 : </w:t>
       </w:r>
       <w:proofErr w:type="spellStart"/>
       <w:r>
@@ -22961,27 +22748,7 @@
           <w:szCs w:val="22"/>
           <w:lang w:val="en-ID"/>
         </w:rPr>
-        <w:t>FR-</w:t>
-      </w:r>
-      <w:proofErr w:type="gramStart"/>
-      <w:r>
-        <w:rPr>
-          <w:color w:val="000000"/>
-          <w:sz w:val="22"/>
-          <w:szCs w:val="22"/>
-          <w:lang w:val="en-ID"/>
-        </w:rPr>
-        <w:t>03 :</w:t>
-      </w:r>
-      <w:proofErr w:type="gramEnd"/>
-      <w:r>
-        <w:rPr>
-          <w:color w:val="000000"/>
-          <w:sz w:val="22"/>
-          <w:szCs w:val="22"/>
-          <w:lang w:val="en-ID"/>
-        </w:rPr>
-        <w:t xml:space="preserve"> </w:t>
+        <w:t xml:space="preserve">FR-03 : </w:t>
       </w:r>
       <w:proofErr w:type="spellStart"/>
       <w:r>
@@ -23074,27 +22841,7 @@
           <w:szCs w:val="22"/>
           <w:lang w:val="en-ID"/>
         </w:rPr>
-        <w:t>FR-</w:t>
-      </w:r>
-      <w:proofErr w:type="gramStart"/>
-      <w:r>
-        <w:rPr>
-          <w:color w:val="000000"/>
-          <w:sz w:val="22"/>
-          <w:szCs w:val="22"/>
-          <w:lang w:val="en-ID"/>
-        </w:rPr>
-        <w:t>04 :</w:t>
-      </w:r>
-      <w:proofErr w:type="gramEnd"/>
-      <w:r>
-        <w:rPr>
-          <w:color w:val="000000"/>
-          <w:sz w:val="22"/>
-          <w:szCs w:val="22"/>
-          <w:lang w:val="en-ID"/>
-        </w:rPr>
-        <w:t xml:space="preserve"> </w:t>
+        <w:t xml:space="preserve">FR-04 : </w:t>
       </w:r>
       <w:proofErr w:type="spellStart"/>
       <w:r>
@@ -23207,27 +22954,7 @@
           <w:szCs w:val="22"/>
           <w:lang w:val="en-ID"/>
         </w:rPr>
-        <w:t>FR-</w:t>
-      </w:r>
-      <w:proofErr w:type="gramStart"/>
-      <w:r>
-        <w:rPr>
-          <w:color w:val="000000"/>
-          <w:sz w:val="22"/>
-          <w:szCs w:val="22"/>
-          <w:lang w:val="en-ID"/>
-        </w:rPr>
-        <w:t>05 :</w:t>
-      </w:r>
-      <w:proofErr w:type="gramEnd"/>
-      <w:r>
-        <w:rPr>
-          <w:color w:val="000000"/>
-          <w:sz w:val="22"/>
-          <w:szCs w:val="22"/>
-          <w:lang w:val="en-ID"/>
-        </w:rPr>
-        <w:t xml:space="preserve"> Uptime 24 jam </w:t>
+        <w:t xml:space="preserve">FR-05 : Uptime 24 jam </w:t>
       </w:r>
       <w:proofErr w:type="spellStart"/>
       <w:r>
@@ -23260,27 +22987,7 @@
           <w:szCs w:val="22"/>
           <w:lang w:val="en-ID"/>
         </w:rPr>
-        <w:t>FR-</w:t>
-      </w:r>
-      <w:proofErr w:type="gramStart"/>
-      <w:r>
-        <w:rPr>
-          <w:color w:val="000000"/>
-          <w:sz w:val="22"/>
-          <w:szCs w:val="22"/>
-          <w:lang w:val="en-ID"/>
-        </w:rPr>
-        <w:t>06 :</w:t>
-      </w:r>
-      <w:proofErr w:type="gramEnd"/>
-      <w:r>
-        <w:rPr>
-          <w:color w:val="000000"/>
-          <w:sz w:val="22"/>
-          <w:szCs w:val="22"/>
-          <w:lang w:val="en-ID"/>
-        </w:rPr>
-        <w:t xml:space="preserve"> Downtime </w:t>
+        <w:t xml:space="preserve">FR-06 : Downtime </w:t>
       </w:r>
       <w:proofErr w:type="spellStart"/>
       <w:r>
@@ -23362,27 +23069,7 @@
           <w:szCs w:val="22"/>
           <w:lang w:val="en-ID"/>
         </w:rPr>
-        <w:t>FR-</w:t>
-      </w:r>
-      <w:proofErr w:type="gramStart"/>
-      <w:r>
-        <w:rPr>
-          <w:color w:val="000000"/>
-          <w:sz w:val="22"/>
-          <w:szCs w:val="22"/>
-          <w:lang w:val="en-ID"/>
-        </w:rPr>
-        <w:t>07 :</w:t>
-      </w:r>
-      <w:proofErr w:type="gramEnd"/>
-      <w:r>
-        <w:rPr>
-          <w:color w:val="000000"/>
-          <w:sz w:val="22"/>
-          <w:szCs w:val="22"/>
-          <w:lang w:val="en-ID"/>
-        </w:rPr>
-        <w:t xml:space="preserve"> Admin login </w:t>
+        <w:t xml:space="preserve">FR-07 : Admin login </w:t>
       </w:r>
       <w:proofErr w:type="spellStart"/>
       <w:r>
@@ -23424,27 +23111,7 @@
           <w:szCs w:val="22"/>
           <w:lang w:val="en-ID"/>
         </w:rPr>
-        <w:t>FR-</w:t>
-      </w:r>
-      <w:proofErr w:type="gramStart"/>
-      <w:r>
-        <w:rPr>
-          <w:color w:val="000000"/>
-          <w:sz w:val="22"/>
-          <w:szCs w:val="22"/>
-          <w:lang w:val="en-ID"/>
-        </w:rPr>
-        <w:t>08 :</w:t>
-      </w:r>
-      <w:proofErr w:type="gramEnd"/>
-      <w:r>
-        <w:rPr>
-          <w:color w:val="000000"/>
-          <w:sz w:val="22"/>
-          <w:szCs w:val="22"/>
-          <w:lang w:val="en-ID"/>
-        </w:rPr>
-        <w:t xml:space="preserve"> Data </w:t>
+        <w:t xml:space="preserve">FR-08 : Data </w:t>
       </w:r>
       <w:proofErr w:type="spellStart"/>
       <w:r>
@@ -23517,27 +23184,7 @@
           <w:szCs w:val="22"/>
           <w:lang w:val="en-ID"/>
         </w:rPr>
-        <w:t>FR-</w:t>
-      </w:r>
-      <w:proofErr w:type="gramStart"/>
-      <w:r>
-        <w:rPr>
-          <w:color w:val="000000"/>
-          <w:sz w:val="22"/>
-          <w:szCs w:val="22"/>
-          <w:lang w:val="en-ID"/>
-        </w:rPr>
-        <w:t>09 :</w:t>
-      </w:r>
-      <w:proofErr w:type="gramEnd"/>
-      <w:r>
-        <w:rPr>
-          <w:color w:val="000000"/>
-          <w:sz w:val="22"/>
-          <w:szCs w:val="22"/>
-          <w:lang w:val="en-ID"/>
-        </w:rPr>
-        <w:t xml:space="preserve"> Data </w:t>
+        <w:t xml:space="preserve">FR-09 : Data </w:t>
       </w:r>
       <w:proofErr w:type="spellStart"/>
       <w:r>
@@ -23619,27 +23266,7 @@
           <w:szCs w:val="22"/>
           <w:lang w:val="en-ID"/>
         </w:rPr>
-        <w:t>FR-</w:t>
-      </w:r>
-      <w:proofErr w:type="gramStart"/>
-      <w:r>
-        <w:rPr>
-          <w:color w:val="000000"/>
-          <w:sz w:val="22"/>
-          <w:szCs w:val="22"/>
-          <w:lang w:val="en-ID"/>
-        </w:rPr>
-        <w:t>10 :</w:t>
-      </w:r>
-      <w:proofErr w:type="gramEnd"/>
-      <w:r>
-        <w:rPr>
-          <w:color w:val="000000"/>
-          <w:sz w:val="22"/>
-          <w:szCs w:val="22"/>
-          <w:lang w:val="en-ID"/>
-        </w:rPr>
-        <w:t xml:space="preserve"> Data </w:t>
+        <w:t xml:space="preserve">FR-10 : Data </w:t>
       </w:r>
       <w:proofErr w:type="spellStart"/>
       <w:r>
@@ -26753,7 +26380,7 @@
 </file>
 
 <file path=customXml/itemProps1.xml><?xml version="1.0" encoding="utf-8"?>
-<ds:datastoreItem xmlns:ds="http://schemas.openxmlformats.org/officeDocument/2006/customXml" ds:itemID="{C0D24BAC-FD83-4753-BDEE-C34AED2E749F}">
+<ds:datastoreItem xmlns:ds="http://schemas.openxmlformats.org/officeDocument/2006/customXml" ds:itemID="{84853F58-16E1-4EDF-A6C8-064C990E20A4}">
   <ds:schemaRefs>
     <ds:schemaRef ds:uri="http://schemas.openxmlformats.org/officeDocument/2006/bibliography"/>
   </ds:schemaRefs>

</xml_diff>